<commit_message>
Added Docu and  Presentation
</commit_message>
<xml_diff>
--- a/Projektendbericht.docx
+++ b/Projektendbericht.docx
@@ -264,7 +264,7 @@
               <w:r>
                 <w:fldChar w:fldCharType="separate"/>
               </w:r>
-              <w:hyperlink w:anchor="_Toc390267789" w:history="1">
+              <w:hyperlink w:anchor="_Toc390801454" w:history="1">
                 <w:r>
                   <w:rPr>
                     <w:rStyle w:val="Hyperlink"/>
@@ -306,7 +306,7 @@
                     <w:noProof/>
                     <w:webHidden/>
                   </w:rPr>
-                  <w:instrText xml:space="preserve"> PAGEREF _Toc390267789 \h </w:instrText>
+                  <w:instrText xml:space="preserve"> PAGEREF _Toc390801454 \h </w:instrText>
                 </w:r>
                 <w:r>
                   <w:rPr>
@@ -350,7 +350,7 @@
                   <w:lang w:eastAsia="de-DE"/>
                 </w:rPr>
               </w:pPr>
-              <w:hyperlink w:anchor="_Toc390267790" w:history="1">
+              <w:hyperlink w:anchor="_Toc390801455" w:history="1">
                 <w:r>
                   <w:rPr>
                     <w:rStyle w:val="Hyperlink"/>
@@ -392,7 +392,7 @@
                     <w:noProof/>
                     <w:webHidden/>
                   </w:rPr>
-                  <w:instrText xml:space="preserve"> PAGEREF _Toc390267790 \h </w:instrText>
+                  <w:instrText xml:space="preserve"> PAGEREF _Toc390801455 \h </w:instrText>
                 </w:r>
                 <w:r>
                   <w:rPr>
@@ -436,7 +436,7 @@
                   <w:lang w:eastAsia="de-DE"/>
                 </w:rPr>
               </w:pPr>
-              <w:hyperlink w:anchor="_Toc390267791" w:history="1">
+              <w:hyperlink w:anchor="_Toc390801456" w:history="1">
                 <w:r>
                   <w:rPr>
                     <w:rStyle w:val="Hyperlink"/>
@@ -478,7 +478,7 @@
                     <w:noProof/>
                     <w:webHidden/>
                   </w:rPr>
-                  <w:instrText xml:space="preserve"> PAGEREF _Toc390267791 \h </w:instrText>
+                  <w:instrText xml:space="preserve"> PAGEREF _Toc390801456 \h </w:instrText>
                 </w:r>
                 <w:r>
                   <w:rPr>
@@ -522,7 +522,7 @@
                   <w:lang w:eastAsia="de-DE"/>
                 </w:rPr>
               </w:pPr>
-              <w:hyperlink w:anchor="_Toc390267792" w:history="1">
+              <w:hyperlink w:anchor="_Toc390801457" w:history="1">
                 <w:r>
                   <w:rPr>
                     <w:rStyle w:val="Hyperlink"/>
@@ -564,7 +564,7 @@
                     <w:noProof/>
                     <w:webHidden/>
                   </w:rPr>
-                  <w:instrText xml:space="preserve"> PAGEREF _Toc390267792 \h </w:instrText>
+                  <w:instrText xml:space="preserve"> PAGEREF _Toc390801457 \h </w:instrText>
                 </w:r>
                 <w:r>
                   <w:rPr>
@@ -608,7 +608,7 @@
                   <w:lang w:eastAsia="de-DE"/>
                 </w:rPr>
               </w:pPr>
-              <w:hyperlink w:anchor="_Toc390267793" w:history="1">
+              <w:hyperlink w:anchor="_Toc390801458" w:history="1">
                 <w:r>
                   <w:rPr>
                     <w:rStyle w:val="Hyperlink"/>
@@ -650,7 +650,7 @@
                     <w:noProof/>
                     <w:webHidden/>
                   </w:rPr>
-                  <w:instrText xml:space="preserve"> PAGEREF _Toc390267793 \h </w:instrText>
+                  <w:instrText xml:space="preserve"> PAGEREF _Toc390801458 \h </w:instrText>
                 </w:r>
                 <w:r>
                   <w:rPr>
@@ -694,7 +694,7 @@
                   <w:lang w:eastAsia="de-DE"/>
                 </w:rPr>
               </w:pPr>
-              <w:hyperlink w:anchor="_Toc390267794" w:history="1">
+              <w:hyperlink w:anchor="_Toc390801459" w:history="1">
                 <w:r>
                   <w:rPr>
                     <w:rStyle w:val="Hyperlink"/>
@@ -736,7 +736,7 @@
                     <w:noProof/>
                     <w:webHidden/>
                   </w:rPr>
-                  <w:instrText xml:space="preserve"> PAGEREF _Toc390267794 \h </w:instrText>
+                  <w:instrText xml:space="preserve"> PAGEREF _Toc390801459 \h </w:instrText>
                 </w:r>
                 <w:r>
                   <w:rPr>
@@ -756,7 +756,7 @@
                     <w:noProof/>
                     <w:webHidden/>
                   </w:rPr>
-                  <w:t>4</w:t>
+                  <w:t>3</w:t>
                 </w:r>
                 <w:r>
                   <w:rPr>
@@ -780,7 +780,7 @@
                   <w:lang w:eastAsia="de-DE"/>
                 </w:rPr>
               </w:pPr>
-              <w:hyperlink w:anchor="_Toc390267795" w:history="1">
+              <w:hyperlink w:anchor="_Toc390801460" w:history="1">
                 <w:r>
                   <w:rPr>
                     <w:rStyle w:val="Hyperlink"/>
@@ -801,7 +801,7 @@
                     <w:rStyle w:val="Hyperlink"/>
                     <w:noProof/>
                   </w:rPr>
-                  <w:t>Use-Cases-Diagramm</w:t>
+                  <w:t>Klassendiagramm</w:t>
                 </w:r>
                 <w:r>
                   <w:rPr>
@@ -822,7 +822,7 @@
                     <w:noProof/>
                     <w:webHidden/>
                   </w:rPr>
-                  <w:instrText xml:space="preserve"> PAGEREF _Toc390267795 \h </w:instrText>
+                  <w:instrText xml:space="preserve"> PAGEREF _Toc390801460 \h </w:instrText>
                 </w:r>
                 <w:r>
                   <w:rPr>
@@ -842,7 +842,7 @@
                     <w:noProof/>
                     <w:webHidden/>
                   </w:rPr>
-                  <w:t>5</w:t>
+                  <w:t>4</w:t>
                 </w:r>
                 <w:r>
                   <w:rPr>
@@ -866,7 +866,7 @@
                   <w:lang w:eastAsia="de-DE"/>
                 </w:rPr>
               </w:pPr>
-              <w:hyperlink w:anchor="_Toc390267796" w:history="1">
+              <w:hyperlink w:anchor="_Toc390801461" w:history="1">
                 <w:r>
                   <w:rPr>
                     <w:rStyle w:val="Hyperlink"/>
@@ -887,6 +887,178 @@
                     <w:rStyle w:val="Hyperlink"/>
                     <w:noProof/>
                   </w:rPr>
+                  <w:t>Technische Beschreibung</w:t>
+                </w:r>
+                <w:r>
+                  <w:rPr>
+                    <w:noProof/>
+                    <w:webHidden/>
+                  </w:rPr>
+                  <w:tab/>
+                </w:r>
+                <w:r>
+                  <w:rPr>
+                    <w:noProof/>
+                    <w:webHidden/>
+                  </w:rPr>
+                  <w:fldChar w:fldCharType="begin"/>
+                </w:r>
+                <w:r>
+                  <w:rPr>
+                    <w:noProof/>
+                    <w:webHidden/>
+                  </w:rPr>
+                  <w:instrText xml:space="preserve"> PAGEREF _Toc390801461 \h </w:instrText>
+                </w:r>
+                <w:r>
+                  <w:rPr>
+                    <w:noProof/>
+                    <w:webHidden/>
+                  </w:rPr>
+                </w:r>
+                <w:r>
+                  <w:rPr>
+                    <w:noProof/>
+                    <w:webHidden/>
+                  </w:rPr>
+                  <w:fldChar w:fldCharType="separate"/>
+                </w:r>
+                <w:r>
+                  <w:rPr>
+                    <w:noProof/>
+                    <w:webHidden/>
+                  </w:rPr>
+                  <w:t>4</w:t>
+                </w:r>
+                <w:r>
+                  <w:rPr>
+                    <w:noProof/>
+                    <w:webHidden/>
+                  </w:rPr>
+                  <w:fldChar w:fldCharType="end"/>
+                </w:r>
+              </w:hyperlink>
+            </w:p>
+            <w:p>
+              <w:pPr>
+                <w:pStyle w:val="TOC1"/>
+                <w:tabs>
+                  <w:tab w:val="left" w:pos="440"/>
+                  <w:tab w:val="right" w:leader="dot" w:pos="9062"/>
+                </w:tabs>
+                <w:rPr>
+                  <w:rFonts w:eastAsiaTheme="minorEastAsia"/>
+                  <w:noProof/>
+                  <w:lang w:eastAsia="de-DE"/>
+                </w:rPr>
+              </w:pPr>
+              <w:hyperlink w:anchor="_Toc390801462" w:history="1">
+                <w:r>
+                  <w:rPr>
+                    <w:rStyle w:val="Hyperlink"/>
+                    <w:noProof/>
+                  </w:rPr>
+                  <w:t>9)</w:t>
+                </w:r>
+                <w:r>
+                  <w:rPr>
+                    <w:rFonts w:eastAsiaTheme="minorEastAsia"/>
+                    <w:noProof/>
+                    <w:lang w:eastAsia="de-DE"/>
+                  </w:rPr>
+                  <w:tab/>
+                </w:r>
+                <w:r>
+                  <w:rPr>
+                    <w:rStyle w:val="Hyperlink"/>
+                    <w:noProof/>
+                  </w:rPr>
+                  <w:t>Use-Cases-Diagramm</w:t>
+                </w:r>
+                <w:r>
+                  <w:rPr>
+                    <w:noProof/>
+                    <w:webHidden/>
+                  </w:rPr>
+                  <w:tab/>
+                </w:r>
+                <w:r>
+                  <w:rPr>
+                    <w:noProof/>
+                    <w:webHidden/>
+                  </w:rPr>
+                  <w:fldChar w:fldCharType="begin"/>
+                </w:r>
+                <w:r>
+                  <w:rPr>
+                    <w:noProof/>
+                    <w:webHidden/>
+                  </w:rPr>
+                  <w:instrText xml:space="preserve"> PAGEREF _Toc390801462 \h </w:instrText>
+                </w:r>
+                <w:r>
+                  <w:rPr>
+                    <w:noProof/>
+                    <w:webHidden/>
+                  </w:rPr>
+                </w:r>
+                <w:r>
+                  <w:rPr>
+                    <w:noProof/>
+                    <w:webHidden/>
+                  </w:rPr>
+                  <w:fldChar w:fldCharType="separate"/>
+                </w:r>
+                <w:r>
+                  <w:rPr>
+                    <w:noProof/>
+                    <w:webHidden/>
+                  </w:rPr>
+                  <w:t>5</w:t>
+                </w:r>
+                <w:r>
+                  <w:rPr>
+                    <w:noProof/>
+                    <w:webHidden/>
+                  </w:rPr>
+                  <w:fldChar w:fldCharType="end"/>
+                </w:r>
+              </w:hyperlink>
+            </w:p>
+            <w:p>
+              <w:pPr>
+                <w:pStyle w:val="TOC1"/>
+                <w:tabs>
+                  <w:tab w:val="left" w:pos="660"/>
+                  <w:tab w:val="right" w:leader="dot" w:pos="9062"/>
+                </w:tabs>
+                <w:rPr>
+                  <w:rFonts w:eastAsiaTheme="minorEastAsia"/>
+                  <w:noProof/>
+                  <w:lang w:eastAsia="de-DE"/>
+                </w:rPr>
+              </w:pPr>
+              <w:hyperlink w:anchor="_Toc390801463" w:history="1">
+                <w:r>
+                  <w:rPr>
+                    <w:rStyle w:val="Hyperlink"/>
+                    <w:noProof/>
+                  </w:rPr>
+                  <w:t>10)</w:t>
+                </w:r>
+                <w:r>
+                  <w:rPr>
+                    <w:rFonts w:eastAsiaTheme="minorEastAsia"/>
+                    <w:noProof/>
+                    <w:lang w:eastAsia="de-DE"/>
+                  </w:rPr>
+                  <w:tab/>
+                </w:r>
+                <w:r>
+                  <w:rPr>
+                    <w:rStyle w:val="Hyperlink"/>
+                    <w:noProof/>
+                  </w:rPr>
                   <w:t>Use-Case-Beschreibungen</w:t>
                 </w:r>
                 <w:r>
@@ -908,7 +1080,7 @@
                     <w:noProof/>
                     <w:webHidden/>
                   </w:rPr>
-                  <w:instrText xml:space="preserve"> PAGEREF _Toc390267796 \h </w:instrText>
+                  <w:instrText xml:space="preserve"> PAGEREF _Toc390801463 \h </w:instrText>
                 </w:r>
                 <w:r>
                   <w:rPr>
@@ -952,7 +1124,7 @@
                   <w:lang w:eastAsia="de-DE"/>
                 </w:rPr>
               </w:pPr>
-              <w:hyperlink w:anchor="_Toc390267797" w:history="1">
+              <w:hyperlink w:anchor="_Toc390801464" w:history="1">
                 <w:r>
                   <w:rPr>
                     <w:rStyle w:val="Hyperlink"/>
@@ -994,7 +1166,7 @@
                     <w:noProof/>
                     <w:webHidden/>
                   </w:rPr>
-                  <w:instrText xml:space="preserve"> PAGEREF _Toc390267797 \h </w:instrText>
+                  <w:instrText xml:space="preserve"> PAGEREF _Toc390801464 \h </w:instrText>
                 </w:r>
                 <w:r>
                   <w:rPr>
@@ -1038,7 +1210,7 @@
                   <w:lang w:eastAsia="de-DE"/>
                 </w:rPr>
               </w:pPr>
-              <w:hyperlink w:anchor="_Toc390267798" w:history="1">
+              <w:hyperlink w:anchor="_Toc390801465" w:history="1">
                 <w:r>
                   <w:rPr>
                     <w:rStyle w:val="Hyperlink"/>
@@ -1080,7 +1252,7 @@
                     <w:noProof/>
                     <w:webHidden/>
                   </w:rPr>
-                  <w:instrText xml:space="preserve"> PAGEREF _Toc390267798 \h </w:instrText>
+                  <w:instrText xml:space="preserve"> PAGEREF _Toc390801465 \h </w:instrText>
                 </w:r>
                 <w:r>
                   <w:rPr>
@@ -1100,7 +1272,7 @@
                     <w:noProof/>
                     <w:webHidden/>
                   </w:rPr>
-                  <w:t>7</w:t>
+                  <w:t>6</w:t>
                 </w:r>
                 <w:r>
                   <w:rPr>
@@ -1124,7 +1296,7 @@
                   <w:lang w:eastAsia="de-DE"/>
                 </w:rPr>
               </w:pPr>
-              <w:hyperlink w:anchor="_Toc390267799" w:history="1">
+              <w:hyperlink w:anchor="_Toc390801466" w:history="1">
                 <w:r>
                   <w:rPr>
                     <w:rStyle w:val="Hyperlink"/>
@@ -1166,7 +1338,7 @@
                     <w:noProof/>
                     <w:webHidden/>
                   </w:rPr>
-                  <w:instrText xml:space="preserve"> PAGEREF _Toc390267799 \h </w:instrText>
+                  <w:instrText xml:space="preserve"> PAGEREF _Toc390801466 \h </w:instrText>
                 </w:r>
                 <w:r>
                   <w:rPr>
@@ -1210,7 +1382,7 @@
                   <w:lang w:eastAsia="de-DE"/>
                 </w:rPr>
               </w:pPr>
-              <w:hyperlink w:anchor="_Toc390267800" w:history="1">
+              <w:hyperlink w:anchor="_Toc390801467" w:history="1">
                 <w:r>
                   <w:rPr>
                     <w:rStyle w:val="Hyperlink"/>
@@ -1252,7 +1424,7 @@
                     <w:noProof/>
                     <w:webHidden/>
                   </w:rPr>
-                  <w:instrText xml:space="preserve"> PAGEREF _Toc390267800 \h </w:instrText>
+                  <w:instrText xml:space="preserve"> PAGEREF _Toc390801467 \h </w:instrText>
                 </w:r>
                 <w:r>
                   <w:rPr>
@@ -1296,7 +1468,7 @@
                   <w:lang w:eastAsia="de-DE"/>
                 </w:rPr>
               </w:pPr>
-              <w:hyperlink w:anchor="_Toc390267801" w:history="1">
+              <w:hyperlink w:anchor="_Toc390801468" w:history="1">
                 <w:r>
                   <w:rPr>
                     <w:rStyle w:val="Hyperlink"/>
@@ -1317,7 +1489,7 @@
                     <w:rStyle w:val="Hyperlink"/>
                     <w:noProof/>
                   </w:rPr>
-                  <w:t>Einfügen von Bildeffekten</w:t>
+                  <w:t>Einfügen von Bild- oder Überganseffekten</w:t>
                 </w:r>
                 <w:r>
                   <w:rPr>
@@ -1338,7 +1510,7 @@
                     <w:noProof/>
                     <w:webHidden/>
                   </w:rPr>
-                  <w:instrText xml:space="preserve"> PAGEREF _Toc390267801 \h </w:instrText>
+                  <w:instrText xml:space="preserve"> PAGEREF _Toc390801468 \h </w:instrText>
                 </w:r>
                 <w:r>
                   <w:rPr>
@@ -1358,7 +1530,7 @@
                     <w:noProof/>
                     <w:webHidden/>
                   </w:rPr>
-                  <w:t>8</w:t>
+                  <w:t>9</w:t>
                 </w:r>
                 <w:r>
                   <w:rPr>
@@ -1382,7 +1554,7 @@
                   <w:lang w:eastAsia="de-DE"/>
                 </w:rPr>
               </w:pPr>
-              <w:hyperlink w:anchor="_Toc390267802" w:history="1">
+              <w:hyperlink w:anchor="_Toc390801469" w:history="1">
                 <w:r>
                   <w:rPr>
                     <w:rStyle w:val="Hyperlink"/>
@@ -1403,7 +1575,7 @@
                     <w:rStyle w:val="Hyperlink"/>
                     <w:noProof/>
                   </w:rPr>
-                  <w:t>Einfügen von Übergangseffekten</w:t>
+                  <w:t>Erzeugung der Präsentation</w:t>
                 </w:r>
                 <w:r>
                   <w:rPr>
@@ -1424,7 +1596,7 @@
                     <w:noProof/>
                     <w:webHidden/>
                   </w:rPr>
-                  <w:instrText xml:space="preserve"> PAGEREF _Toc390267802 \h </w:instrText>
+                  <w:instrText xml:space="preserve"> PAGEREF _Toc390801469 \h </w:instrText>
                 </w:r>
                 <w:r>
                   <w:rPr>
@@ -1457,7 +1629,7 @@
             </w:p>
             <w:p>
               <w:pPr>
-                <w:pStyle w:val="TOC2"/>
+                <w:pStyle w:val="TOC1"/>
                 <w:tabs>
                   <w:tab w:val="left" w:pos="660"/>
                   <w:tab w:val="right" w:leader="dot" w:pos="9062"/>
@@ -1468,13 +1640,13 @@
                   <w:lang w:eastAsia="de-DE"/>
                 </w:rPr>
               </w:pPr>
-              <w:hyperlink w:anchor="_Toc390267803" w:history="1">
+              <w:hyperlink w:anchor="_Toc390801470" w:history="1">
                 <w:r>
                   <w:rPr>
                     <w:rStyle w:val="Hyperlink"/>
                     <w:noProof/>
                   </w:rPr>
-                  <w:t>g.</w:t>
+                  <w:t>11)</w:t>
                 </w:r>
                 <w:r>
                   <w:rPr>
@@ -1489,7 +1661,7 @@
                     <w:rStyle w:val="Hyperlink"/>
                     <w:noProof/>
                   </w:rPr>
-                  <w:t>Erzeugung der Präsentation</w:t>
+                  <w:t>Hinweise zur Installation der App</w:t>
                 </w:r>
                 <w:r>
                   <w:rPr>
@@ -1510,7 +1682,7 @@
                     <w:noProof/>
                     <w:webHidden/>
                   </w:rPr>
-                  <w:instrText xml:space="preserve"> PAGEREF _Toc390267803 \h </w:instrText>
+                  <w:instrText xml:space="preserve"> PAGEREF _Toc390801470 \h </w:instrText>
                 </w:r>
                 <w:r>
                   <w:rPr>
@@ -1530,7 +1702,7 @@
                     <w:noProof/>
                     <w:webHidden/>
                   </w:rPr>
-                  <w:t>9</w:t>
+                  <w:t>11</w:t>
                 </w:r>
                 <w:r>
                   <w:rPr>
@@ -1545,7 +1717,7 @@
               <w:pPr>
                 <w:pStyle w:val="TOC1"/>
                 <w:tabs>
-                  <w:tab w:val="left" w:pos="440"/>
+                  <w:tab w:val="left" w:pos="660"/>
                   <w:tab w:val="right" w:leader="dot" w:pos="9062"/>
                 </w:tabs>
                 <w:rPr>
@@ -1554,13 +1726,13 @@
                   <w:lang w:eastAsia="de-DE"/>
                 </w:rPr>
               </w:pPr>
-              <w:hyperlink w:anchor="_Toc390267804" w:history="1">
+              <w:hyperlink w:anchor="_Toc390801471" w:history="1">
                 <w:r>
                   <w:rPr>
                     <w:rStyle w:val="Hyperlink"/>
                     <w:noProof/>
                   </w:rPr>
-                  <w:t>9)</w:t>
+                  <w:t>12)</w:t>
                 </w:r>
                 <w:r>
                   <w:rPr>
@@ -1596,7 +1768,7 @@
                     <w:noProof/>
                     <w:webHidden/>
                   </w:rPr>
-                  <w:instrText xml:space="preserve"> PAGEREF _Toc390267804 \h </w:instrText>
+                  <w:instrText xml:space="preserve"> PAGEREF _Toc390801471 \h </w:instrText>
                 </w:r>
                 <w:r>
                   <w:rPr>
@@ -1616,7 +1788,7 @@
                     <w:noProof/>
                     <w:webHidden/>
                   </w:rPr>
-                  <w:t>10</w:t>
+                  <w:t>11</w:t>
                 </w:r>
                 <w:r>
                   <w:rPr>
@@ -1649,7 +1821,7 @@
           <w:numId w:val="7"/>
         </w:numPr>
       </w:pPr>
-      <w:bookmarkStart w:id="0" w:name="_Toc390267789"/>
+      <w:bookmarkStart w:id="0" w:name="_Toc390801454"/>
       <w:r>
         <w:t>Thema</w:t>
       </w:r>
@@ -1668,35 +1840,35 @@
           <w:sz w:val="24"/>
           <w:szCs w:val="24"/>
         </w:rPr>
-        <w:t xml:space="preserve">Das Projekt, welches während der Lehrveranstaltung Multimediasysteme von unserem Team ausgearbeitet wird, behandelt die Erstellung einer </w:t>
+        <w:t xml:space="preserve">Das Projekt, welches während der Lehrveranstaltung Multimediasysteme von unserem Team ausgearbeitet wird, behandelt die </w:t>
       </w:r>
       <w:r>
         <w:rPr>
           <w:sz w:val="24"/>
           <w:szCs w:val="24"/>
         </w:rPr>
-        <w:t>Videopräsentation</w:t>
+        <w:t xml:space="preserve">Realisierung einer Anwendung zur </w:t>
       </w:r>
       <w:r>
         <w:rPr>
           <w:sz w:val="24"/>
           <w:szCs w:val="24"/>
         </w:rPr>
-        <w:t>. Diese Applikation hat einen weiten Einsatzbereich, da hiermit Urlaubs</w:t>
+        <w:t xml:space="preserve">Erstellung einer </w:t>
       </w:r>
       <w:r>
         <w:rPr>
           <w:sz w:val="24"/>
           <w:szCs w:val="24"/>
         </w:rPr>
-        <w:t xml:space="preserve">-, oder auch Vortragspräsentationen </w:t>
+        <w:t>Videopräsentation</w:t>
       </w:r>
       <w:r>
         <w:rPr>
           <w:sz w:val="24"/>
           <w:szCs w:val="24"/>
         </w:rPr>
-        <w:t xml:space="preserve">erstellt werden können. </w:t>
+        <w:t xml:space="preserve">. </w:t>
       </w:r>
       <w:r>
         <w:rPr>
@@ -1752,7 +1924,42 @@
           <w:sz w:val="24"/>
           <w:szCs w:val="24"/>
         </w:rPr>
-        <w:t xml:space="preserve"> Funktionalität einer Applikation näher bringen sollen, könnte damit gut umgesetzt werden.</w:t>
+        <w:t xml:space="preserve"> Funktionalität einer Applikation näher bringen sollen, kö</w:t>
+      </w:r>
+      <w:r>
+        <w:rPr>
+          <w:sz w:val="24"/>
+          <w:szCs w:val="24"/>
+        </w:rPr>
+        <w:t>nnte damit gut umgesetzt werden, wenn das Mittel zur Life-Demonstration nicht mehr ausreicht</w:t>
+      </w:r>
+      <w:r>
+        <w:rPr>
+          <w:sz w:val="24"/>
+          <w:szCs w:val="24"/>
+        </w:rPr>
+        <w:t xml:space="preserve">, oder </w:t>
+      </w:r>
+      <w:r>
+        <w:rPr>
+          <w:sz w:val="24"/>
+          <w:szCs w:val="24"/>
+        </w:rPr>
+        <w:t xml:space="preserve">diese </w:t>
+      </w:r>
+      <w:r>
+        <w:rPr>
+          <w:sz w:val="24"/>
+          <w:szCs w:val="24"/>
+        </w:rPr>
+        <w:t>nicht verwendet werden kann.</w:t>
+      </w:r>
+      <w:r>
+        <w:rPr>
+          <w:sz w:val="24"/>
+          <w:szCs w:val="24"/>
+        </w:rPr>
+        <w:t xml:space="preserve"> </w:t>
       </w:r>
     </w:p>
     <w:p>
@@ -1763,7 +1970,7 @@
           <w:numId w:val="7"/>
         </w:numPr>
       </w:pPr>
-      <w:bookmarkStart w:id="1" w:name="_Toc390267790"/>
+      <w:bookmarkStart w:id="1" w:name="_Toc390801455"/>
       <w:r>
         <w:t>Projektmitglieder</w:t>
       </w:r>
@@ -1825,7 +2032,7 @@
           <w:numId w:val="7"/>
         </w:numPr>
       </w:pPr>
-      <w:bookmarkStart w:id="2" w:name="_Toc390267791"/>
+      <w:bookmarkStart w:id="2" w:name="_Toc390801456"/>
       <w:r>
         <w:lastRenderedPageBreak/>
         <w:t>Projektbeschreibung</w:t>
@@ -1877,7 +2084,7 @@
           <w:numId w:val="7"/>
         </w:numPr>
       </w:pPr>
-      <w:bookmarkStart w:id="3" w:name="_Toc390267792"/>
+      <w:bookmarkStart w:id="3" w:name="_Toc390801457"/>
       <w:r>
         <w:t>Funktionalität</w:t>
       </w:r>
@@ -2019,7 +2226,7 @@
           <w:numId w:val="7"/>
         </w:numPr>
       </w:pPr>
-      <w:bookmarkStart w:id="4" w:name="_Toc390267793"/>
+      <w:bookmarkStart w:id="4" w:name="_Toc390801458"/>
       <w:r>
         <w:t>Eingesetzte Technologien</w:t>
       </w:r>
@@ -2372,7 +2579,7 @@
           <w:numId w:val="7"/>
         </w:numPr>
       </w:pPr>
-      <w:bookmarkStart w:id="5" w:name="_Toc390267794"/>
+      <w:bookmarkStart w:id="5" w:name="_Toc390801459"/>
       <w:r>
         <w:t>Entwicklung</w:t>
       </w:r>
@@ -2382,9 +2589,9 @@
       <w:r>
         <w:drawing>
           <wp:inline distT="0" distB="0" distL="0" distR="0">
-            <wp:extent cx="5638416" cy="3232297"/>
-            <wp:effectExtent l="19050" t="0" r="19434" b="6203"/>
-            <wp:docPr id="3" name="Chart 1"/>
+            <wp:extent cx="5547817" cy="3211373"/>
+            <wp:effectExtent l="19050" t="0" r="14783" b="8077"/>
+            <wp:docPr id="5" name="Chart 1"/>
             <wp:cNvGraphicFramePr/>
             <a:graphic xmlns:a="http://schemas.openxmlformats.org/drawingml/2006/main">
               <a:graphicData uri="http://schemas.openxmlformats.org/drawingml/2006/chart">
@@ -2403,7 +2610,973 @@
           <w:numId w:val="7"/>
         </w:numPr>
       </w:pPr>
-      <w:bookmarkStart w:id="6" w:name="_Toc390267795"/>
+      <w:bookmarkStart w:id="6" w:name="_Toc390801460"/>
+      <w:r>
+        <w:lastRenderedPageBreak/>
+        <w:t>Klassendiagramm</w:t>
+      </w:r>
+      <w:bookmarkEnd w:id="6"/>
+    </w:p>
+    <w:p>
+      <w:r>
+        <w:rPr>
+          <w:noProof/>
+          <w:lang w:eastAsia="de-DE"/>
+        </w:rPr>
+        <w:drawing>
+          <wp:inline distT="0" distB="0" distL="0" distR="0">
+            <wp:extent cx="4465486" cy="2436311"/>
+            <wp:effectExtent l="19050" t="0" r="0" b="0"/>
+            <wp:docPr id="7" name="Picture 1"/>
+            <wp:cNvGraphicFramePr>
+              <a:graphicFrameLocks xmlns:a="http://schemas.openxmlformats.org/drawingml/2006/main" noChangeAspect="1"/>
+            </wp:cNvGraphicFramePr>
+            <a:graphic xmlns:a="http://schemas.openxmlformats.org/drawingml/2006/main">
+              <a:graphicData uri="http://schemas.openxmlformats.org/drawingml/2006/picture">
+                <pic:pic xmlns:pic="http://schemas.openxmlformats.org/drawingml/2006/picture">
+                  <pic:nvPicPr>
+                    <pic:cNvPr id="0" name="Picture 1"/>
+                    <pic:cNvPicPr>
+                      <a:picLocks noChangeAspect="1" noChangeArrowheads="1"/>
+                    </pic:cNvPicPr>
+                  </pic:nvPicPr>
+                  <pic:blipFill>
+                    <a:blip r:embed="rId14" cstate="print"/>
+                    <a:srcRect/>
+                    <a:stretch>
+                      <a:fillRect/>
+                    </a:stretch>
+                  </pic:blipFill>
+                  <pic:spPr bwMode="auto">
+                    <a:xfrm>
+                      <a:off x="0" y="0"/>
+                      <a:ext cx="4467705" cy="2437522"/>
+                    </a:xfrm>
+                    <a:prstGeom prst="rect">
+                      <a:avLst/>
+                    </a:prstGeom>
+                    <a:noFill/>
+                    <a:ln w="9525">
+                      <a:noFill/>
+                      <a:miter lim="800000"/>
+                      <a:headEnd/>
+                      <a:tailEnd/>
+                    </a:ln>
+                  </pic:spPr>
+                </pic:pic>
+              </a:graphicData>
+            </a:graphic>
+          </wp:inline>
+        </w:drawing>
+      </w:r>
+    </w:p>
+    <w:p>
+      <w:r>
+        <w:t>Unsere Applikation besteht aus 3 wichtigen Teilen. Auf der einen Seite stelle Music und Picture die abstrakte Grunddatenstruktur für die eingefügten Bilder und Audiodateien.</w:t>
+      </w:r>
+      <w:r>
+        <w:t xml:space="preserve"> Die Klasse Video</w:t>
+      </w:r>
+      <w:r>
+        <w:t>Builder verwendet die</w:t>
+      </w:r>
+      <w:r>
+        <w:t xml:space="preserve"> </w:t>
+      </w:r>
+      <w:r>
+        <w:t>ImageToVideo</w:t>
+      </w:r>
+      <w:r>
+        <w:t>-</w:t>
+      </w:r>
+      <w:r>
+        <w:t>Funktionen</w:t>
+      </w:r>
+      <w:r>
+        <w:t xml:space="preserve"> und fügt die Resource-Objekte hinzu.</w:t>
+      </w:r>
+      <w:r>
+        <w:t xml:space="preserve"> Main Window bildet in unserer Applikation die grafische Oberfläche, über diese Bilder und Audiodateien hinzugefügt und bearbeitet werden können. </w:t>
+      </w:r>
+      <w:r>
+        <w:t>Es gibt noch weitere Fenster, über diese die Eingabe von Benutzerdaten erfolgen, diese sind in diesem Klasse</w:t>
+      </w:r>
+      <w:r>
+        <w:t>ndiagramm jedoch nicht erfasst, da sie keine besondere Bedeutung für die Achitektur unseres Systems besitzen.</w:t>
+      </w:r>
+    </w:p>
+    <w:p>
+      <w:pPr>
+        <w:pStyle w:val="Heading1"/>
+        <w:numPr>
+          <w:ilvl w:val="0"/>
+          <w:numId w:val="7"/>
+        </w:numPr>
+      </w:pPr>
+      <w:bookmarkStart w:id="7" w:name="_Toc390801461"/>
+      <w:r>
+        <w:t>Technische Beschreibung</w:t>
+      </w:r>
+      <w:bookmarkEnd w:id="7"/>
+    </w:p>
+    <w:p>
+      <w:r>
+        <w:t xml:space="preserve">Wir verwenden in unserer Applikation 2 Datenstrukturen, die jeweils die Bilder verwalten. </w:t>
+      </w:r>
+    </w:p>
+    <w:p>
+      <w:pPr>
+        <w:autoSpaceDE w:val="0"/>
+        <w:autoSpaceDN w:val="0"/>
+        <w:adjustRightInd w:val="0"/>
+        <w:spacing w:after="0" w:line="240" w:lineRule="auto"/>
+        <w:rPr>
+          <w:rFonts w:ascii="Consolas" w:hAnsi="Consolas" w:cs="Consolas"/>
+          <w:color w:val="000000"/>
+          <w:sz w:val="19"/>
+          <w:szCs w:val="19"/>
+          <w:highlight w:val="white"/>
+          <w:lang w:val="en-US"/>
+        </w:rPr>
+      </w:pPr>
+      <w:proofErr w:type="gramStart"/>
+      <w:r>
+        <w:rPr>
+          <w:rFonts w:ascii="Consolas" w:hAnsi="Consolas" w:cs="Consolas"/>
+          <w:color w:val="0000FF"/>
+          <w:sz w:val="19"/>
+          <w:szCs w:val="19"/>
+          <w:highlight w:val="white"/>
+          <w:lang w:val="en-US"/>
+        </w:rPr>
+        <w:t>private</w:t>
+      </w:r>
+      <w:proofErr w:type="gramEnd"/>
+      <w:r>
+        <w:rPr>
+          <w:rFonts w:ascii="Consolas" w:hAnsi="Consolas" w:cs="Consolas"/>
+          <w:color w:val="000000"/>
+          <w:sz w:val="19"/>
+          <w:szCs w:val="19"/>
+          <w:highlight w:val="white"/>
+          <w:lang w:val="en-US"/>
+        </w:rPr>
+        <w:t xml:space="preserve"> </w:t>
+      </w:r>
+      <w:r>
+        <w:rPr>
+          <w:rFonts w:ascii="Consolas" w:hAnsi="Consolas" w:cs="Consolas"/>
+          <w:color w:val="2B91AF"/>
+          <w:sz w:val="19"/>
+          <w:szCs w:val="19"/>
+          <w:highlight w:val="white"/>
+          <w:lang w:val="en-US"/>
+        </w:rPr>
+        <w:t>List</w:t>
+      </w:r>
+      <w:r>
+        <w:rPr>
+          <w:rFonts w:ascii="Consolas" w:hAnsi="Consolas" w:cs="Consolas"/>
+          <w:color w:val="000000"/>
+          <w:sz w:val="19"/>
+          <w:szCs w:val="19"/>
+          <w:highlight w:val="white"/>
+          <w:lang w:val="en-US"/>
+        </w:rPr>
+        <w:t>&lt;</w:t>
+      </w:r>
+      <w:r>
+        <w:rPr>
+          <w:rFonts w:ascii="Consolas" w:hAnsi="Consolas" w:cs="Consolas"/>
+          <w:color w:val="2B91AF"/>
+          <w:sz w:val="19"/>
+          <w:szCs w:val="19"/>
+          <w:highlight w:val="white"/>
+          <w:lang w:val="en-US"/>
+        </w:rPr>
+        <w:t>Picture</w:t>
+      </w:r>
+      <w:r>
+        <w:rPr>
+          <w:rFonts w:ascii="Consolas" w:hAnsi="Consolas" w:cs="Consolas"/>
+          <w:color w:val="000000"/>
+          <w:sz w:val="19"/>
+          <w:szCs w:val="19"/>
+          <w:highlight w:val="white"/>
+          <w:lang w:val="en-US"/>
+        </w:rPr>
+        <w:t xml:space="preserve">&gt; </w:t>
+      </w:r>
+      <w:proofErr w:type="spellStart"/>
+      <w:r>
+        <w:rPr>
+          <w:rFonts w:ascii="Consolas" w:hAnsi="Consolas" w:cs="Consolas"/>
+          <w:color w:val="000000"/>
+          <w:sz w:val="19"/>
+          <w:szCs w:val="19"/>
+          <w:highlight w:val="white"/>
+          <w:lang w:val="en-US"/>
+        </w:rPr>
+        <w:t>previewPictures</w:t>
+      </w:r>
+      <w:proofErr w:type="spellEnd"/>
+      <w:r>
+        <w:rPr>
+          <w:rFonts w:ascii="Consolas" w:hAnsi="Consolas" w:cs="Consolas"/>
+          <w:color w:val="000000"/>
+          <w:sz w:val="19"/>
+          <w:szCs w:val="19"/>
+          <w:highlight w:val="white"/>
+          <w:lang w:val="en-US"/>
+        </w:rPr>
+        <w:t xml:space="preserve"> = </w:t>
+      </w:r>
+      <w:r>
+        <w:rPr>
+          <w:rFonts w:ascii="Consolas" w:hAnsi="Consolas" w:cs="Consolas"/>
+          <w:color w:val="0000FF"/>
+          <w:sz w:val="19"/>
+          <w:szCs w:val="19"/>
+          <w:highlight w:val="white"/>
+          <w:lang w:val="en-US"/>
+        </w:rPr>
+        <w:t>new</w:t>
+      </w:r>
+      <w:r>
+        <w:rPr>
+          <w:rFonts w:ascii="Consolas" w:hAnsi="Consolas" w:cs="Consolas"/>
+          <w:color w:val="000000"/>
+          <w:sz w:val="19"/>
+          <w:szCs w:val="19"/>
+          <w:highlight w:val="white"/>
+          <w:lang w:val="en-US"/>
+        </w:rPr>
+        <w:t xml:space="preserve"> </w:t>
+      </w:r>
+      <w:r>
+        <w:rPr>
+          <w:rFonts w:ascii="Consolas" w:hAnsi="Consolas" w:cs="Consolas"/>
+          <w:color w:val="2B91AF"/>
+          <w:sz w:val="19"/>
+          <w:szCs w:val="19"/>
+          <w:highlight w:val="white"/>
+          <w:lang w:val="en-US"/>
+        </w:rPr>
+        <w:t>List</w:t>
+      </w:r>
+      <w:r>
+        <w:rPr>
+          <w:rFonts w:ascii="Consolas" w:hAnsi="Consolas" w:cs="Consolas"/>
+          <w:color w:val="000000"/>
+          <w:sz w:val="19"/>
+          <w:szCs w:val="19"/>
+          <w:highlight w:val="white"/>
+          <w:lang w:val="en-US"/>
+        </w:rPr>
+        <w:t>&lt;</w:t>
+      </w:r>
+      <w:r>
+        <w:rPr>
+          <w:rFonts w:ascii="Consolas" w:hAnsi="Consolas" w:cs="Consolas"/>
+          <w:color w:val="2B91AF"/>
+          <w:sz w:val="19"/>
+          <w:szCs w:val="19"/>
+          <w:highlight w:val="white"/>
+          <w:lang w:val="en-US"/>
+        </w:rPr>
+        <w:t>Picture</w:t>
+      </w:r>
+      <w:r>
+        <w:rPr>
+          <w:rFonts w:ascii="Consolas" w:hAnsi="Consolas" w:cs="Consolas"/>
+          <w:color w:val="000000"/>
+          <w:sz w:val="19"/>
+          <w:szCs w:val="19"/>
+          <w:highlight w:val="white"/>
+          <w:lang w:val="en-US"/>
+        </w:rPr>
+        <w:t>&gt;();</w:t>
+      </w:r>
+    </w:p>
+    <w:p>
+      <w:pPr>
+        <w:autoSpaceDE w:val="0"/>
+        <w:autoSpaceDN w:val="0"/>
+        <w:adjustRightInd w:val="0"/>
+        <w:spacing w:after="0" w:line="240" w:lineRule="auto"/>
+        <w:rPr>
+          <w:rFonts w:ascii="Consolas" w:hAnsi="Consolas" w:cs="Consolas"/>
+          <w:color w:val="000000"/>
+          <w:sz w:val="19"/>
+          <w:szCs w:val="19"/>
+          <w:highlight w:val="white"/>
+          <w:lang w:val="en-US"/>
+        </w:rPr>
+      </w:pPr>
+      <w:proofErr w:type="gramStart"/>
+      <w:r>
+        <w:rPr>
+          <w:rFonts w:ascii="Consolas" w:hAnsi="Consolas" w:cs="Consolas"/>
+          <w:color w:val="0000FF"/>
+          <w:sz w:val="19"/>
+          <w:szCs w:val="19"/>
+          <w:highlight w:val="white"/>
+          <w:lang w:val="en-US"/>
+        </w:rPr>
+        <w:t>p</w:t>
+      </w:r>
+      <w:r>
+        <w:rPr>
+          <w:rFonts w:ascii="Consolas" w:hAnsi="Consolas" w:cs="Consolas"/>
+          <w:color w:val="0000FF"/>
+          <w:sz w:val="19"/>
+          <w:szCs w:val="19"/>
+          <w:highlight w:val="white"/>
+          <w:lang w:val="en-US"/>
+        </w:rPr>
+        <w:t>rivate</w:t>
+      </w:r>
+      <w:proofErr w:type="gramEnd"/>
+      <w:r>
+        <w:rPr>
+          <w:rFonts w:ascii="Consolas" w:hAnsi="Consolas" w:cs="Consolas"/>
+          <w:color w:val="000000"/>
+          <w:sz w:val="19"/>
+          <w:szCs w:val="19"/>
+          <w:highlight w:val="white"/>
+          <w:lang w:val="en-US"/>
+        </w:rPr>
+        <w:t xml:space="preserve"> </w:t>
+      </w:r>
+      <w:r>
+        <w:rPr>
+          <w:rFonts w:ascii="Consolas" w:hAnsi="Consolas" w:cs="Consolas"/>
+          <w:color w:val="2B91AF"/>
+          <w:sz w:val="19"/>
+          <w:szCs w:val="19"/>
+          <w:highlight w:val="white"/>
+          <w:lang w:val="en-US"/>
+        </w:rPr>
+        <w:t>List</w:t>
+      </w:r>
+      <w:r>
+        <w:rPr>
+          <w:rFonts w:ascii="Consolas" w:hAnsi="Consolas" w:cs="Consolas"/>
+          <w:color w:val="000000"/>
+          <w:sz w:val="19"/>
+          <w:szCs w:val="19"/>
+          <w:highlight w:val="white"/>
+          <w:lang w:val="en-US"/>
+        </w:rPr>
+        <w:t>&lt;</w:t>
+      </w:r>
+      <w:r>
+        <w:rPr>
+          <w:rFonts w:ascii="Consolas" w:hAnsi="Consolas" w:cs="Consolas"/>
+          <w:color w:val="2B91AF"/>
+          <w:sz w:val="19"/>
+          <w:szCs w:val="19"/>
+          <w:highlight w:val="white"/>
+          <w:lang w:val="en-US"/>
+        </w:rPr>
+        <w:t>Picture</w:t>
+      </w:r>
+      <w:r>
+        <w:rPr>
+          <w:rFonts w:ascii="Consolas" w:hAnsi="Consolas" w:cs="Consolas"/>
+          <w:color w:val="000000"/>
+          <w:sz w:val="19"/>
+          <w:szCs w:val="19"/>
+          <w:highlight w:val="white"/>
+          <w:lang w:val="en-US"/>
+        </w:rPr>
+        <w:t xml:space="preserve">&gt; </w:t>
+      </w:r>
+      <w:proofErr w:type="spellStart"/>
+      <w:r>
+        <w:rPr>
+          <w:rFonts w:ascii="Consolas" w:hAnsi="Consolas" w:cs="Consolas"/>
+          <w:color w:val="000000"/>
+          <w:sz w:val="19"/>
+          <w:szCs w:val="19"/>
+          <w:highlight w:val="white"/>
+          <w:lang w:val="en-US"/>
+        </w:rPr>
+        <w:t>generatePictures</w:t>
+      </w:r>
+      <w:proofErr w:type="spellEnd"/>
+      <w:r>
+        <w:rPr>
+          <w:rFonts w:ascii="Consolas" w:hAnsi="Consolas" w:cs="Consolas"/>
+          <w:color w:val="000000"/>
+          <w:sz w:val="19"/>
+          <w:szCs w:val="19"/>
+          <w:highlight w:val="white"/>
+          <w:lang w:val="en-US"/>
+        </w:rPr>
+        <w:t xml:space="preserve"> = </w:t>
+      </w:r>
+      <w:r>
+        <w:rPr>
+          <w:rFonts w:ascii="Consolas" w:hAnsi="Consolas" w:cs="Consolas"/>
+          <w:color w:val="0000FF"/>
+          <w:sz w:val="19"/>
+          <w:szCs w:val="19"/>
+          <w:highlight w:val="white"/>
+          <w:lang w:val="en-US"/>
+        </w:rPr>
+        <w:t>new</w:t>
+      </w:r>
+      <w:r>
+        <w:rPr>
+          <w:rFonts w:ascii="Consolas" w:hAnsi="Consolas" w:cs="Consolas"/>
+          <w:color w:val="000000"/>
+          <w:sz w:val="19"/>
+          <w:szCs w:val="19"/>
+          <w:highlight w:val="white"/>
+          <w:lang w:val="en-US"/>
+        </w:rPr>
+        <w:t xml:space="preserve"> </w:t>
+      </w:r>
+      <w:r>
+        <w:rPr>
+          <w:rFonts w:ascii="Consolas" w:hAnsi="Consolas" w:cs="Consolas"/>
+          <w:color w:val="2B91AF"/>
+          <w:sz w:val="19"/>
+          <w:szCs w:val="19"/>
+          <w:highlight w:val="white"/>
+          <w:lang w:val="en-US"/>
+        </w:rPr>
+        <w:t>List</w:t>
+      </w:r>
+      <w:r>
+        <w:rPr>
+          <w:rFonts w:ascii="Consolas" w:hAnsi="Consolas" w:cs="Consolas"/>
+          <w:color w:val="000000"/>
+          <w:sz w:val="19"/>
+          <w:szCs w:val="19"/>
+          <w:highlight w:val="white"/>
+          <w:lang w:val="en-US"/>
+        </w:rPr>
+        <w:t>&lt;</w:t>
+      </w:r>
+      <w:r>
+        <w:rPr>
+          <w:rFonts w:ascii="Consolas" w:hAnsi="Consolas" w:cs="Consolas"/>
+          <w:color w:val="2B91AF"/>
+          <w:sz w:val="19"/>
+          <w:szCs w:val="19"/>
+          <w:highlight w:val="white"/>
+          <w:lang w:val="en-US"/>
+        </w:rPr>
+        <w:t>Picture</w:t>
+      </w:r>
+      <w:r>
+        <w:rPr>
+          <w:rFonts w:ascii="Consolas" w:hAnsi="Consolas" w:cs="Consolas"/>
+          <w:color w:val="000000"/>
+          <w:sz w:val="19"/>
+          <w:szCs w:val="19"/>
+          <w:highlight w:val="white"/>
+          <w:lang w:val="en-US"/>
+        </w:rPr>
+        <w:t>&gt;();</w:t>
+      </w:r>
+    </w:p>
+    <w:p>
+      <w:pPr>
+        <w:autoSpaceDE w:val="0"/>
+        <w:autoSpaceDN w:val="0"/>
+        <w:adjustRightInd w:val="0"/>
+        <w:spacing w:after="0" w:line="240" w:lineRule="auto"/>
+        <w:rPr>
+          <w:rFonts w:ascii="Consolas" w:hAnsi="Consolas" w:cs="Consolas"/>
+          <w:color w:val="000000"/>
+          <w:sz w:val="19"/>
+          <w:szCs w:val="19"/>
+          <w:highlight w:val="white"/>
+          <w:lang w:val="en-US"/>
+        </w:rPr>
+      </w:pPr>
+      <w:proofErr w:type="gramStart"/>
+      <w:r>
+        <w:rPr>
+          <w:rFonts w:ascii="Consolas" w:hAnsi="Consolas" w:cs="Consolas"/>
+          <w:color w:val="0000FF"/>
+          <w:sz w:val="19"/>
+          <w:szCs w:val="19"/>
+          <w:highlight w:val="white"/>
+          <w:lang w:val="en-US"/>
+        </w:rPr>
+        <w:t>public</w:t>
+      </w:r>
+      <w:proofErr w:type="gramEnd"/>
+      <w:r>
+        <w:rPr>
+          <w:rFonts w:ascii="Consolas" w:hAnsi="Consolas" w:cs="Consolas"/>
+          <w:color w:val="000000"/>
+          <w:sz w:val="19"/>
+          <w:szCs w:val="19"/>
+          <w:highlight w:val="white"/>
+          <w:lang w:val="en-US"/>
+        </w:rPr>
+        <w:t xml:space="preserve"> </w:t>
+      </w:r>
+      <w:proofErr w:type="spellStart"/>
+      <w:r>
+        <w:rPr>
+          <w:rFonts w:ascii="Consolas" w:hAnsi="Consolas" w:cs="Consolas"/>
+          <w:color w:val="2B91AF"/>
+          <w:sz w:val="19"/>
+          <w:szCs w:val="19"/>
+          <w:highlight w:val="white"/>
+          <w:lang w:val="en-US"/>
+        </w:rPr>
+        <w:t>IDictionary</w:t>
+      </w:r>
+      <w:proofErr w:type="spellEnd"/>
+      <w:r>
+        <w:rPr>
+          <w:rFonts w:ascii="Consolas" w:hAnsi="Consolas" w:cs="Consolas"/>
+          <w:color w:val="000000"/>
+          <w:sz w:val="19"/>
+          <w:szCs w:val="19"/>
+          <w:highlight w:val="white"/>
+          <w:lang w:val="en-US"/>
+        </w:rPr>
+        <w:t>&lt;</w:t>
+      </w:r>
+      <w:proofErr w:type="spellStart"/>
+      <w:r>
+        <w:rPr>
+          <w:rFonts w:ascii="Consolas" w:hAnsi="Consolas" w:cs="Consolas"/>
+          <w:color w:val="0000FF"/>
+          <w:sz w:val="19"/>
+          <w:szCs w:val="19"/>
+          <w:highlight w:val="white"/>
+          <w:lang w:val="en-US"/>
+        </w:rPr>
+        <w:t>int</w:t>
+      </w:r>
+      <w:proofErr w:type="spellEnd"/>
+      <w:r>
+        <w:rPr>
+          <w:rFonts w:ascii="Consolas" w:hAnsi="Consolas" w:cs="Consolas"/>
+          <w:color w:val="000000"/>
+          <w:sz w:val="19"/>
+          <w:szCs w:val="19"/>
+          <w:highlight w:val="white"/>
+          <w:lang w:val="en-US"/>
+        </w:rPr>
+        <w:t xml:space="preserve">, </w:t>
+      </w:r>
+      <w:r>
+        <w:rPr>
+          <w:rFonts w:ascii="Consolas" w:hAnsi="Consolas" w:cs="Consolas"/>
+          <w:color w:val="0000FF"/>
+          <w:sz w:val="19"/>
+          <w:szCs w:val="19"/>
+          <w:highlight w:val="white"/>
+          <w:lang w:val="en-US"/>
+        </w:rPr>
+        <w:t>string</w:t>
+      </w:r>
+      <w:r>
+        <w:rPr>
+          <w:rFonts w:ascii="Consolas" w:hAnsi="Consolas" w:cs="Consolas"/>
+          <w:color w:val="000000"/>
+          <w:sz w:val="19"/>
+          <w:szCs w:val="19"/>
+          <w:highlight w:val="white"/>
+          <w:lang w:val="en-US"/>
+        </w:rPr>
+        <w:t xml:space="preserve">&gt; </w:t>
+      </w:r>
+      <w:proofErr w:type="spellStart"/>
+      <w:r>
+        <w:rPr>
+          <w:rFonts w:ascii="Consolas" w:hAnsi="Consolas" w:cs="Consolas"/>
+          <w:color w:val="000000"/>
+          <w:sz w:val="19"/>
+          <w:szCs w:val="19"/>
+          <w:highlight w:val="white"/>
+          <w:lang w:val="en-US"/>
+        </w:rPr>
+        <w:t>dirValues</w:t>
+      </w:r>
+      <w:proofErr w:type="spellEnd"/>
+      <w:r>
+        <w:rPr>
+          <w:rFonts w:ascii="Consolas" w:hAnsi="Consolas" w:cs="Consolas"/>
+          <w:color w:val="000000"/>
+          <w:sz w:val="19"/>
+          <w:szCs w:val="19"/>
+          <w:highlight w:val="white"/>
+          <w:lang w:val="en-US"/>
+        </w:rPr>
+        <w:t xml:space="preserve"> { </w:t>
+      </w:r>
+      <w:r>
+        <w:rPr>
+          <w:rFonts w:ascii="Consolas" w:hAnsi="Consolas" w:cs="Consolas"/>
+          <w:color w:val="0000FF"/>
+          <w:sz w:val="19"/>
+          <w:szCs w:val="19"/>
+          <w:highlight w:val="white"/>
+          <w:lang w:val="en-US"/>
+        </w:rPr>
+        <w:t>get</w:t>
+      </w:r>
+      <w:r>
+        <w:rPr>
+          <w:rFonts w:ascii="Consolas" w:hAnsi="Consolas" w:cs="Consolas"/>
+          <w:color w:val="000000"/>
+          <w:sz w:val="19"/>
+          <w:szCs w:val="19"/>
+          <w:highlight w:val="white"/>
+          <w:lang w:val="en-US"/>
+        </w:rPr>
+        <w:t xml:space="preserve">; </w:t>
+      </w:r>
+      <w:r>
+        <w:rPr>
+          <w:rFonts w:ascii="Consolas" w:hAnsi="Consolas" w:cs="Consolas"/>
+          <w:color w:val="0000FF"/>
+          <w:sz w:val="19"/>
+          <w:szCs w:val="19"/>
+          <w:highlight w:val="white"/>
+          <w:lang w:val="en-US"/>
+        </w:rPr>
+        <w:t>set</w:t>
+      </w:r>
+      <w:r>
+        <w:rPr>
+          <w:rFonts w:ascii="Consolas" w:hAnsi="Consolas" w:cs="Consolas"/>
+          <w:color w:val="000000"/>
+          <w:sz w:val="19"/>
+          <w:szCs w:val="19"/>
+          <w:highlight w:val="white"/>
+          <w:lang w:val="en-US"/>
+        </w:rPr>
+        <w:t>; }</w:t>
+      </w:r>
+    </w:p>
+    <w:p>
+      <w:pPr>
+        <w:rPr>
+          <w:rFonts w:ascii="Consolas" w:hAnsi="Consolas" w:cs="Consolas"/>
+          <w:color w:val="000000"/>
+          <w:sz w:val="19"/>
+          <w:szCs w:val="19"/>
+          <w:lang w:val="en-US"/>
+        </w:rPr>
+      </w:pPr>
+      <w:proofErr w:type="gramStart"/>
+      <w:r>
+        <w:rPr>
+          <w:rFonts w:ascii="Consolas" w:hAnsi="Consolas" w:cs="Consolas"/>
+          <w:color w:val="0000FF"/>
+          <w:sz w:val="19"/>
+          <w:szCs w:val="19"/>
+          <w:highlight w:val="white"/>
+          <w:lang w:val="en-US"/>
+        </w:rPr>
+        <w:t>p</w:t>
+      </w:r>
+      <w:r>
+        <w:rPr>
+          <w:rFonts w:ascii="Consolas" w:hAnsi="Consolas" w:cs="Consolas"/>
+          <w:color w:val="0000FF"/>
+          <w:sz w:val="19"/>
+          <w:szCs w:val="19"/>
+          <w:highlight w:val="white"/>
+          <w:lang w:val="en-US"/>
+        </w:rPr>
+        <w:t>ublic</w:t>
+      </w:r>
+      <w:proofErr w:type="gramEnd"/>
+      <w:r>
+        <w:rPr>
+          <w:rFonts w:ascii="Consolas" w:hAnsi="Consolas" w:cs="Consolas"/>
+          <w:color w:val="000000"/>
+          <w:sz w:val="19"/>
+          <w:szCs w:val="19"/>
+          <w:highlight w:val="white"/>
+          <w:lang w:val="en-US"/>
+        </w:rPr>
+        <w:t xml:space="preserve"> </w:t>
+      </w:r>
+      <w:proofErr w:type="spellStart"/>
+      <w:r>
+        <w:rPr>
+          <w:rFonts w:ascii="Consolas" w:hAnsi="Consolas" w:cs="Consolas"/>
+          <w:color w:val="2B91AF"/>
+          <w:sz w:val="19"/>
+          <w:szCs w:val="19"/>
+          <w:highlight w:val="white"/>
+          <w:lang w:val="en-US"/>
+        </w:rPr>
+        <w:t>IDictionary</w:t>
+      </w:r>
+      <w:proofErr w:type="spellEnd"/>
+      <w:r>
+        <w:rPr>
+          <w:rFonts w:ascii="Consolas" w:hAnsi="Consolas" w:cs="Consolas"/>
+          <w:color w:val="000000"/>
+          <w:sz w:val="19"/>
+          <w:szCs w:val="19"/>
+          <w:highlight w:val="white"/>
+          <w:lang w:val="en-US"/>
+        </w:rPr>
+        <w:t>&lt;</w:t>
+      </w:r>
+      <w:proofErr w:type="spellStart"/>
+      <w:r>
+        <w:rPr>
+          <w:rFonts w:ascii="Consolas" w:hAnsi="Consolas" w:cs="Consolas"/>
+          <w:color w:val="0000FF"/>
+          <w:sz w:val="19"/>
+          <w:szCs w:val="19"/>
+          <w:highlight w:val="white"/>
+          <w:lang w:val="en-US"/>
+        </w:rPr>
+        <w:t>int</w:t>
+      </w:r>
+      <w:proofErr w:type="spellEnd"/>
+      <w:r>
+        <w:rPr>
+          <w:rFonts w:ascii="Consolas" w:hAnsi="Consolas" w:cs="Consolas"/>
+          <w:color w:val="000000"/>
+          <w:sz w:val="19"/>
+          <w:szCs w:val="19"/>
+          <w:highlight w:val="white"/>
+          <w:lang w:val="en-US"/>
+        </w:rPr>
+        <w:t xml:space="preserve">, </w:t>
+      </w:r>
+      <w:r>
+        <w:rPr>
+          <w:rFonts w:ascii="Consolas" w:hAnsi="Consolas" w:cs="Consolas"/>
+          <w:color w:val="0000FF"/>
+          <w:sz w:val="19"/>
+          <w:szCs w:val="19"/>
+          <w:highlight w:val="white"/>
+          <w:lang w:val="en-US"/>
+        </w:rPr>
+        <w:t>string</w:t>
+      </w:r>
+      <w:r>
+        <w:rPr>
+          <w:rFonts w:ascii="Consolas" w:hAnsi="Consolas" w:cs="Consolas"/>
+          <w:color w:val="000000"/>
+          <w:sz w:val="19"/>
+          <w:szCs w:val="19"/>
+          <w:highlight w:val="white"/>
+          <w:lang w:val="en-US"/>
+        </w:rPr>
+        <w:t xml:space="preserve">&gt; </w:t>
+      </w:r>
+      <w:proofErr w:type="spellStart"/>
+      <w:r>
+        <w:rPr>
+          <w:rFonts w:ascii="Consolas" w:hAnsi="Consolas" w:cs="Consolas"/>
+          <w:color w:val="000000"/>
+          <w:sz w:val="19"/>
+          <w:szCs w:val="19"/>
+          <w:highlight w:val="white"/>
+          <w:lang w:val="en-US"/>
+        </w:rPr>
+        <w:t>dirGenValues</w:t>
+      </w:r>
+      <w:proofErr w:type="spellEnd"/>
+      <w:r>
+        <w:rPr>
+          <w:rFonts w:ascii="Consolas" w:hAnsi="Consolas" w:cs="Consolas"/>
+          <w:color w:val="000000"/>
+          <w:sz w:val="19"/>
+          <w:szCs w:val="19"/>
+          <w:highlight w:val="white"/>
+          <w:lang w:val="en-US"/>
+        </w:rPr>
+        <w:t xml:space="preserve"> { </w:t>
+      </w:r>
+      <w:r>
+        <w:rPr>
+          <w:rFonts w:ascii="Consolas" w:hAnsi="Consolas" w:cs="Consolas"/>
+          <w:color w:val="0000FF"/>
+          <w:sz w:val="19"/>
+          <w:szCs w:val="19"/>
+          <w:highlight w:val="white"/>
+          <w:lang w:val="en-US"/>
+        </w:rPr>
+        <w:t>get</w:t>
+      </w:r>
+      <w:r>
+        <w:rPr>
+          <w:rFonts w:ascii="Consolas" w:hAnsi="Consolas" w:cs="Consolas"/>
+          <w:color w:val="000000"/>
+          <w:sz w:val="19"/>
+          <w:szCs w:val="19"/>
+          <w:highlight w:val="white"/>
+          <w:lang w:val="en-US"/>
+        </w:rPr>
+        <w:t xml:space="preserve">; </w:t>
+      </w:r>
+      <w:r>
+        <w:rPr>
+          <w:rFonts w:ascii="Consolas" w:hAnsi="Consolas" w:cs="Consolas"/>
+          <w:color w:val="0000FF"/>
+          <w:sz w:val="19"/>
+          <w:szCs w:val="19"/>
+          <w:highlight w:val="white"/>
+          <w:lang w:val="en-US"/>
+        </w:rPr>
+        <w:t>set</w:t>
+      </w:r>
+      <w:r>
+        <w:rPr>
+          <w:rFonts w:ascii="Consolas" w:hAnsi="Consolas" w:cs="Consolas"/>
+          <w:color w:val="000000"/>
+          <w:sz w:val="19"/>
+          <w:szCs w:val="19"/>
+          <w:highlight w:val="white"/>
+          <w:lang w:val="en-US"/>
+        </w:rPr>
+        <w:t>; }</w:t>
+      </w:r>
+    </w:p>
+    <w:p>
+      <w:r>
+        <w:t xml:space="preserve">Die </w:t>
+      </w:r>
+      <w:r>
+        <w:t>previewPictures-List</w:t>
+      </w:r>
+      <w:r>
+        <w:t xml:space="preserve"> </w:t>
+      </w:r>
+      <w:r>
+        <w:t>speichert die interne Liste</w:t>
+      </w:r>
+      <w:r>
+        <w:t xml:space="preserve"> von Pictures</w:t>
+      </w:r>
+      <w:r>
+        <w:t>, der linken oberen Ansicht welche in die App</w:t>
+      </w:r>
+      <w:r>
+        <w:t>likation</w:t>
+      </w:r>
+      <w:r>
+        <w:t xml:space="preserve"> mittel</w:t>
+      </w:r>
+      <w:r>
+        <w:t>s Add File/Folder reingeladen we</w:t>
+      </w:r>
+      <w:r>
+        <w:t>rde</w:t>
+      </w:r>
+      <w:r>
+        <w:t>n</w:t>
+      </w:r>
+      <w:r>
+        <w:t xml:space="preserve">. </w:t>
+      </w:r>
+      <w:r>
+        <w:t>Mit</w:t>
+      </w:r>
+      <w:r>
+        <w:t xml:space="preserve"> Drag and Dro</w:t>
+      </w:r>
+      <w:r>
+        <w:t>p werden diese dann</w:t>
+      </w:r>
+      <w:r>
+        <w:t xml:space="preserve"> in den unteren Abschnitt übertragen.</w:t>
+      </w:r>
+      <w:r>
+        <w:t xml:space="preserve"> Sie befinden sich </w:t>
+      </w:r>
+      <w:r>
+        <w:t>danach</w:t>
+      </w:r>
+      <w:r>
+        <w:t xml:space="preserve"> in der generatePictures-</w:t>
+      </w:r>
+      <w:r>
+        <w:t>List</w:t>
+      </w:r>
+      <w:r>
+        <w:t>.</w:t>
+      </w:r>
+      <w:r>
+        <w:t xml:space="preserve"> Diese beiden Listen sind somit die </w:t>
+      </w:r>
+      <w:r>
+        <w:t>Datenstrukturen um den abstrakten Datentyp Picture abzuspeichern und von diesen Listen werden dann die Metadaten (Dauer, Übergangs- und Bildeffekte), sowie auch die Bilddaten für das Video genommen.</w:t>
+      </w:r>
+      <w:r>
+        <w:t xml:space="preserve"> Die beiden Dictionarys sind für die Repräsentation der Bilder in den ListBoxes links oben und unten verantwortlich. Sie speichern einen </w:t>
+      </w:r>
+      <w:r>
+        <w:t>eindeutigen</w:t>
+      </w:r>
+      <w:r>
+        <w:t xml:space="preserve"> Schlüssel gemeinsam mit dem Bildpfad. In der .XAML-Datei dann auch den Pfad gebunden.</w:t>
+      </w:r>
+      <w:r>
+        <w:t xml:space="preserve"> Somit ist es nötig stets zwischen den beiden Datenstrukturen (jeweils previewPictures und dirValues; generatePictures und dirGenValues) zu synchronisieren</w:t>
+      </w:r>
+      <w:r>
+        <w:t>, welches aber kein Problem darstellt</w:t>
+      </w:r>
+      <w:r>
+        <w:t>.</w:t>
+      </w:r>
+      <w:r>
+        <w:t xml:space="preserve"> </w:t>
+      </w:r>
+    </w:p>
+    <w:p>
+      <w:pPr>
+        <w:rPr>
+          <w:rFonts w:ascii="Consolas" w:hAnsi="Consolas" w:cs="Consolas"/>
+          <w:color w:val="000000"/>
+          <w:sz w:val="19"/>
+          <w:szCs w:val="19"/>
+        </w:rPr>
+      </w:pPr>
+    </w:p>
+    <w:p>
+      <w:pPr>
+        <w:rPr>
+          <w:rFonts w:ascii="Consolas" w:hAnsi="Consolas" w:cs="Consolas"/>
+          <w:color w:val="000000"/>
+          <w:sz w:val="19"/>
+          <w:szCs w:val="19"/>
+        </w:rPr>
+      </w:pPr>
+    </w:p>
+    <w:p>
+      <w:pPr>
+        <w:rPr>
+          <w:rFonts w:ascii="Consolas" w:hAnsi="Consolas" w:cs="Consolas"/>
+          <w:color w:val="000000"/>
+          <w:sz w:val="19"/>
+          <w:szCs w:val="19"/>
+        </w:rPr>
+      </w:pPr>
+    </w:p>
+    <w:p/>
+    <w:p>
+      <w:pPr>
+        <w:pStyle w:val="Heading1"/>
+        <w:numPr>
+          <w:ilvl w:val="0"/>
+          <w:numId w:val="7"/>
+        </w:numPr>
+      </w:pPr>
+      <w:bookmarkStart w:id="8" w:name="_Toc390801462"/>
       <w:r>
         <w:lastRenderedPageBreak/>
         <w:t>Use-Cases</w:t>
@@ -2411,7 +3584,7 @@
       <w:r>
         <w:t>-Diagramm</w:t>
       </w:r>
-      <w:bookmarkEnd w:id="6"/>
+      <w:bookmarkEnd w:id="8"/>
     </w:p>
     <w:p>
       <w:r>
@@ -2437,7 +3610,7 @@
                     </pic:cNvPicPr>
                   </pic:nvPicPr>
                   <pic:blipFill>
-                    <a:blip r:embed="rId14" cstate="print"/>
+                    <a:blip r:embed="rId15" cstate="print"/>
                     <a:srcRect/>
                     <a:stretch>
                       <a:fillRect/>
@@ -2474,7 +3647,7 @@
           <w:numId w:val="7"/>
         </w:numPr>
       </w:pPr>
-      <w:bookmarkStart w:id="7" w:name="_Toc390267796"/>
+      <w:bookmarkStart w:id="9" w:name="_Toc390801463"/>
       <w:r>
         <w:t>Use-Case-Beschreibu</w:t>
       </w:r>
@@ -2487,7 +3660,7 @@
       <w:r>
         <w:t>en</w:t>
       </w:r>
-      <w:bookmarkEnd w:id="7"/>
+      <w:bookmarkEnd w:id="9"/>
     </w:p>
     <w:p>
       <w:pPr>
@@ -2497,7 +3670,7 @@
           <w:numId w:val="7"/>
         </w:numPr>
       </w:pPr>
-      <w:bookmarkStart w:id="8" w:name="_Toc390267797"/>
+      <w:bookmarkStart w:id="10" w:name="_Toc390801464"/>
       <w:r>
         <w:t>Hinzufügen</w:t>
       </w:r>
@@ -2506,504 +3679,6 @@
       </w:r>
       <w:r>
         <w:t>Bildern</w:t>
-      </w:r>
-      <w:bookmarkEnd w:id="8"/>
-    </w:p>
-    <w:tbl>
-      <w:tblPr>
-        <w:tblStyle w:val="TableGrid"/>
-        <w:tblpPr w:leftFromText="141" w:rightFromText="141" w:vertAnchor="text" w:horzAnchor="margin" w:tblpY="180"/>
-        <w:tblW w:w="0" w:type="auto"/>
-        <w:tblLook w:val="04A0"/>
-      </w:tblPr>
-      <w:tblGrid>
-        <w:gridCol w:w="9212"/>
-      </w:tblGrid>
-      <w:tr>
-        <w:tc>
-          <w:tcPr>
-            <w:tcW w:w="9212" w:type="dxa"/>
-          </w:tcPr>
-          <w:p>
-            <w:pPr>
-              <w:spacing w:after="200"/>
-            </w:pPr>
-            <w:r>
-              <w:rPr>
-                <w:i/>
-              </w:rPr>
-              <w:t>Kurzbeschreibung:</w:t>
-            </w:r>
-            <w:r>
-              <w:br/>
-            </w:r>
-            <w:r>
-              <w:t>Der Benutzer kann ein Bild zu seinem Video hinzufügen</w:t>
-            </w:r>
-          </w:p>
-        </w:tc>
-      </w:tr>
-      <w:tr>
-        <w:tc>
-          <w:tcPr>
-            <w:tcW w:w="9212" w:type="dxa"/>
-          </w:tcPr>
-          <w:p>
-            <w:pPr>
-              <w:spacing w:after="200"/>
-            </w:pPr>
-            <w:r>
-              <w:rPr>
-                <w:i/>
-              </w:rPr>
-              <w:t>Vorbedingungen:</w:t>
-            </w:r>
-            <w:r>
-              <w:rPr>
-                <w:i/>
-              </w:rPr>
-              <w:br/>
-            </w:r>
-            <w:r>
-              <w:t>keine</w:t>
-            </w:r>
-          </w:p>
-        </w:tc>
-      </w:tr>
-      <w:tr>
-        <w:tc>
-          <w:tcPr>
-            <w:tcW w:w="9212" w:type="dxa"/>
-          </w:tcPr>
-          <w:p>
-            <w:pPr>
-              <w:spacing w:after="200"/>
-            </w:pPr>
-            <w:r>
-              <w:rPr>
-                <w:i/>
-              </w:rPr>
-              <w:t>Ergebnisse:</w:t>
-            </w:r>
-            <w:r>
-              <w:br/>
-            </w:r>
-            <w:r>
-              <w:t>Das Bild wurde zu der Liste der Bilder Hinzugefügt.</w:t>
-            </w:r>
-          </w:p>
-        </w:tc>
-      </w:tr>
-      <w:tr>
-        <w:tc>
-          <w:tcPr>
-            <w:tcW w:w="9212" w:type="dxa"/>
-          </w:tcPr>
-          <w:p>
-            <w:pPr>
-              <w:spacing w:after="200"/>
-            </w:pPr>
-            <w:r>
-              <w:rPr>
-                <w:i/>
-              </w:rPr>
-              <w:t>Ablauf:</w:t>
-            </w:r>
-            <w:r>
-              <w:br/>
-            </w:r>
-            <w:r>
-              <w:t>Der Benutzer klickt auf den Button Add File</w:t>
-            </w:r>
-            <w:r>
-              <w:t xml:space="preserve"> oder Add Folder</w:t>
-            </w:r>
-            <w:r>
-              <w:t>.</w:t>
-            </w:r>
-            <w:r>
-              <w:t xml:space="preserve"> </w:t>
-            </w:r>
-            <w:r>
-              <w:t>Wenn er auf Add File</w:t>
-            </w:r>
-            <w:r>
-              <w:t xml:space="preserve"> klickt,</w:t>
-            </w:r>
-            <w:r>
-              <w:t xml:space="preserve"> wählt er den Pfad zum Bild</w:t>
-            </w:r>
-            <w:r>
-              <w:t xml:space="preserve"> oder den Ordner</w:t>
-            </w:r>
-            <w:r>
-              <w:t>, eine Dauer und Übergangseffekte aus. Die Dauer und die Effekte sind optional.</w:t>
-            </w:r>
-            <w:r>
-              <w:t xml:space="preserve"> Die Eingaben werden mit einen Klick auf den Button Add bestätigt.</w:t>
-            </w:r>
-            <w:r>
-              <w:t xml:space="preserve"> Wenn er auf Add Folder klickt kann der Benutzer nur den Ordner auswählen und bestätigt schließlich die Eingabe</w:t>
-            </w:r>
-            <w:r>
-              <w:t>.</w:t>
-            </w:r>
-          </w:p>
-        </w:tc>
-      </w:tr>
-      <w:tr>
-        <w:tc>
-          <w:tcPr>
-            <w:tcW w:w="9212" w:type="dxa"/>
-          </w:tcPr>
-          <w:p>
-            <w:pPr>
-              <w:spacing w:after="200"/>
-            </w:pPr>
-            <w:r>
-              <w:rPr>
-                <w:i/>
-              </w:rPr>
-              <w:t>Alternative 1:</w:t>
-            </w:r>
-            <w:r>
-              <w:br/>
-              <w:t>Der Benutzer gibt eine</w:t>
-            </w:r>
-            <w:r>
-              <w:t>n</w:t>
-            </w:r>
-            <w:r>
-              <w:t xml:space="preserve"> </w:t>
-            </w:r>
-            <w:r>
-              <w:t>falschen Dateityp an</w:t>
-            </w:r>
-            <w:r>
-              <w:t>. Das Hinzufügen ist nicht möglich.</w:t>
-            </w:r>
-          </w:p>
-        </w:tc>
-      </w:tr>
-    </w:tbl>
-    <w:p>
-      <w:r>
-        <w:rPr>
-          <w:noProof/>
-          <w:lang w:eastAsia="de-DE"/>
-        </w:rPr>
-        <w:lastRenderedPageBreak/>
-        <w:drawing>
-          <wp:inline distT="0" distB="0" distL="0" distR="0">
-            <wp:extent cx="6174748" cy="3508745"/>
-            <wp:effectExtent l="19050" t="0" r="0" b="0"/>
-            <wp:docPr id="5" name="Picture 1"/>
-            <wp:cNvGraphicFramePr>
-              <a:graphicFrameLocks xmlns:a="http://schemas.openxmlformats.org/drawingml/2006/main" noChangeAspect="1"/>
-            </wp:cNvGraphicFramePr>
-            <a:graphic xmlns:a="http://schemas.openxmlformats.org/drawingml/2006/main">
-              <a:graphicData uri="http://schemas.openxmlformats.org/drawingml/2006/picture">
-                <pic:pic xmlns:pic="http://schemas.openxmlformats.org/drawingml/2006/picture">
-                  <pic:nvPicPr>
-                    <pic:cNvPr id="0" name="Picture 1"/>
-                    <pic:cNvPicPr>
-                      <a:picLocks noChangeAspect="1" noChangeArrowheads="1"/>
-                    </pic:cNvPicPr>
-                  </pic:nvPicPr>
-                  <pic:blipFill>
-                    <a:blip r:embed="rId15" cstate="print"/>
-                    <a:srcRect/>
-                    <a:stretch>
-                      <a:fillRect/>
-                    </a:stretch>
-                  </pic:blipFill>
-                  <pic:spPr bwMode="auto">
-                    <a:xfrm>
-                      <a:off x="0" y="0"/>
-                      <a:ext cx="6177136" cy="3510102"/>
-                    </a:xfrm>
-                    <a:prstGeom prst="rect">
-                      <a:avLst/>
-                    </a:prstGeom>
-                    <a:noFill/>
-                    <a:ln w="9525">
-                      <a:noFill/>
-                      <a:miter lim="800000"/>
-                      <a:headEnd/>
-                      <a:tailEnd/>
-                    </a:ln>
-                  </pic:spPr>
-                </pic:pic>
-              </a:graphicData>
-            </a:graphic>
-          </wp:inline>
-        </w:drawing>
-      </w:r>
-    </w:p>
-    <w:p>
-      <w:r>
-        <w:rPr>
-          <w:noProof/>
-          <w:lang w:eastAsia="de-DE"/>
-        </w:rPr>
-        <w:drawing>
-          <wp:inline distT="0" distB="0" distL="0" distR="0">
-            <wp:extent cx="6164688" cy="3498112"/>
-            <wp:effectExtent l="19050" t="0" r="7512" b="0"/>
-            <wp:docPr id="6" name="Picture 4"/>
-            <wp:cNvGraphicFramePr>
-              <a:graphicFrameLocks xmlns:a="http://schemas.openxmlformats.org/drawingml/2006/main" noChangeAspect="1"/>
-            </wp:cNvGraphicFramePr>
-            <a:graphic xmlns:a="http://schemas.openxmlformats.org/drawingml/2006/main">
-              <a:graphicData uri="http://schemas.openxmlformats.org/drawingml/2006/picture">
-                <pic:pic xmlns:pic="http://schemas.openxmlformats.org/drawingml/2006/picture">
-                  <pic:nvPicPr>
-                    <pic:cNvPr id="0" name="Picture 4"/>
-                    <pic:cNvPicPr>
-                      <a:picLocks noChangeAspect="1" noChangeArrowheads="1"/>
-                    </pic:cNvPicPr>
-                  </pic:nvPicPr>
-                  <pic:blipFill>
-                    <a:blip r:embed="rId16" cstate="print"/>
-                    <a:srcRect/>
-                    <a:stretch>
-                      <a:fillRect/>
-                    </a:stretch>
-                  </pic:blipFill>
-                  <pic:spPr bwMode="auto">
-                    <a:xfrm>
-                      <a:off x="0" y="0"/>
-                      <a:ext cx="6173542" cy="3503136"/>
-                    </a:xfrm>
-                    <a:prstGeom prst="rect">
-                      <a:avLst/>
-                    </a:prstGeom>
-                    <a:noFill/>
-                    <a:ln w="9525">
-                      <a:noFill/>
-                      <a:miter lim="800000"/>
-                      <a:headEnd/>
-                      <a:tailEnd/>
-                    </a:ln>
-                  </pic:spPr>
-                </pic:pic>
-              </a:graphicData>
-            </a:graphic>
-          </wp:inline>
-        </w:drawing>
-      </w:r>
-    </w:p>
-    <w:p>
-      <w:r>
-        <w:br w:type="page"/>
-      </w:r>
-    </w:p>
-    <w:p>
-      <w:pPr>
-        <w:pStyle w:val="Heading2"/>
-        <w:numPr>
-          <w:ilvl w:val="1"/>
-          <w:numId w:val="7"/>
-        </w:numPr>
-      </w:pPr>
-      <w:bookmarkStart w:id="9" w:name="_Toc390267798"/>
-      <w:r>
-        <w:lastRenderedPageBreak/>
-        <w:t>Hinzufügen</w:t>
-      </w:r>
-      <w:r>
-        <w:t xml:space="preserve"> von Audiodateien</w:t>
-      </w:r>
-      <w:bookmarkEnd w:id="9"/>
-    </w:p>
-    <w:tbl>
-      <w:tblPr>
-        <w:tblStyle w:val="TableGrid"/>
-        <w:tblpPr w:leftFromText="141" w:rightFromText="141" w:vertAnchor="text" w:horzAnchor="margin" w:tblpY="180"/>
-        <w:tblW w:w="0" w:type="auto"/>
-        <w:tblLook w:val="04A0"/>
-      </w:tblPr>
-      <w:tblGrid>
-        <w:gridCol w:w="9212"/>
-      </w:tblGrid>
-      <w:tr>
-        <w:tc>
-          <w:tcPr>
-            <w:tcW w:w="9212" w:type="dxa"/>
-          </w:tcPr>
-          <w:p>
-            <w:pPr>
-              <w:spacing w:after="200"/>
-            </w:pPr>
-            <w:r>
-              <w:rPr>
-                <w:i/>
-              </w:rPr>
-              <w:t>Kurzbeschreibung:</w:t>
-            </w:r>
-            <w:r>
-              <w:br/>
-            </w:r>
-            <w:r>
-              <w:t xml:space="preserve">Der Benutzer </w:t>
-            </w:r>
-            <w:r>
-              <w:t>fügt eine Audiodatei zu der Präsentation hinzu.</w:t>
-            </w:r>
-          </w:p>
-        </w:tc>
-      </w:tr>
-      <w:tr>
-        <w:tc>
-          <w:tcPr>
-            <w:tcW w:w="9212" w:type="dxa"/>
-          </w:tcPr>
-          <w:p>
-            <w:pPr>
-              <w:spacing w:after="200"/>
-            </w:pPr>
-            <w:r>
-              <w:rPr>
-                <w:i/>
-              </w:rPr>
-              <w:t>Vorbedingungen:</w:t>
-            </w:r>
-            <w:r>
-              <w:rPr>
-                <w:i/>
-              </w:rPr>
-              <w:br/>
-            </w:r>
-            <w:r>
-              <w:t>keine</w:t>
-            </w:r>
-          </w:p>
-        </w:tc>
-      </w:tr>
-      <w:tr>
-        <w:tc>
-          <w:tcPr>
-            <w:tcW w:w="9212" w:type="dxa"/>
-          </w:tcPr>
-          <w:p>
-            <w:pPr>
-              <w:spacing w:after="200"/>
-            </w:pPr>
-            <w:r>
-              <w:rPr>
-                <w:i/>
-              </w:rPr>
-              <w:t>Ergebnisse:</w:t>
-            </w:r>
-            <w:r>
-              <w:br/>
-            </w:r>
-            <w:r>
-              <w:t>Die Audiodatei wurde zu der Präsentation hinzugefügt.</w:t>
-            </w:r>
-          </w:p>
-        </w:tc>
-      </w:tr>
-      <w:tr>
-        <w:tc>
-          <w:tcPr>
-            <w:tcW w:w="9212" w:type="dxa"/>
-          </w:tcPr>
-          <w:p>
-            <w:pPr>
-              <w:spacing w:after="200"/>
-            </w:pPr>
-            <w:r>
-              <w:rPr>
-                <w:i/>
-              </w:rPr>
-              <w:t>Ablauf:</w:t>
-            </w:r>
-            <w:r>
-              <w:br/>
-              <w:t xml:space="preserve">Der Akteur </w:t>
-            </w:r>
-            <w:r>
-              <w:t>klickt</w:t>
-            </w:r>
-            <w:r>
-              <w:t xml:space="preserve"> auf den Button Add Music. </w:t>
-            </w:r>
-            <w:r>
-              <w:t>Im darauf folgenden Dialog wählt er den Pfad zu der Datei aus und bestätigt diese.</w:t>
-            </w:r>
-            <w:r>
-              <w:t xml:space="preserve"> Es können nur MP3-Dateien ausgewählt werden</w:t>
-            </w:r>
-          </w:p>
-        </w:tc>
-      </w:tr>
-    </w:tbl>
-    <w:p/>
-    <w:p>
-      <w:r>
-        <w:rPr>
-          <w:noProof/>
-          <w:lang w:eastAsia="de-DE"/>
-        </w:rPr>
-        <w:drawing>
-          <wp:inline distT="0" distB="0" distL="0" distR="0">
-            <wp:extent cx="5760720" cy="4169971"/>
-            <wp:effectExtent l="19050" t="0" r="0" b="0"/>
-            <wp:docPr id="8" name="Picture 13"/>
-            <wp:cNvGraphicFramePr>
-              <a:graphicFrameLocks xmlns:a="http://schemas.openxmlformats.org/drawingml/2006/main" noChangeAspect="1"/>
-            </wp:cNvGraphicFramePr>
-            <a:graphic xmlns:a="http://schemas.openxmlformats.org/drawingml/2006/main">
-              <a:graphicData uri="http://schemas.openxmlformats.org/drawingml/2006/picture">
-                <pic:pic xmlns:pic="http://schemas.openxmlformats.org/drawingml/2006/picture">
-                  <pic:nvPicPr>
-                    <pic:cNvPr id="0" name="Picture 13"/>
-                    <pic:cNvPicPr>
-                      <a:picLocks noChangeAspect="1" noChangeArrowheads="1"/>
-                    </pic:cNvPicPr>
-                  </pic:nvPicPr>
-                  <pic:blipFill>
-                    <a:blip r:embed="rId17" cstate="print"/>
-                    <a:srcRect/>
-                    <a:stretch>
-                      <a:fillRect/>
-                    </a:stretch>
-                  </pic:blipFill>
-                  <pic:spPr bwMode="auto">
-                    <a:xfrm>
-                      <a:off x="0" y="0"/>
-                      <a:ext cx="5760720" cy="4169971"/>
-                    </a:xfrm>
-                    <a:prstGeom prst="rect">
-                      <a:avLst/>
-                    </a:prstGeom>
-                    <a:noFill/>
-                    <a:ln w="9525">
-                      <a:noFill/>
-                      <a:miter lim="800000"/>
-                      <a:headEnd/>
-                      <a:tailEnd/>
-                    </a:ln>
-                  </pic:spPr>
-                </pic:pic>
-              </a:graphicData>
-            </a:graphic>
-          </wp:inline>
-        </w:drawing>
-      </w:r>
-    </w:p>
-    <w:p>
-      <w:pPr>
-        <w:pStyle w:val="Heading2"/>
-        <w:numPr>
-          <w:ilvl w:val="1"/>
-          <w:numId w:val="7"/>
-        </w:numPr>
-      </w:pPr>
-      <w:bookmarkStart w:id="10" w:name="_Toc390267799"/>
-      <w:r>
-        <w:t>Bestimmung der Reihenfolge der Bilder</w:t>
       </w:r>
       <w:bookmarkEnd w:id="10"/>
     </w:p>
@@ -3036,7 +3711,7 @@
               <w:br/>
             </w:r>
             <w:r>
-              <w:t>Der Benutzer kann die Reihenfolge der Bilder, wie sie in der Präsentation vorkommen sollen bestimmen.</w:t>
+              <w:t>Der Benutzer kann ein Bild zu seinem Video hinzufügen</w:t>
             </w:r>
           </w:p>
         </w:tc>
@@ -3063,7 +3738,7 @@
               <w:br/>
             </w:r>
             <w:r>
-              <w:t>Bilder müssen bereits vorhanden sein.</w:t>
+              <w:t>keine</w:t>
             </w:r>
           </w:p>
         </w:tc>
@@ -3087,7 +3762,7 @@
               <w:br/>
             </w:r>
             <w:r>
-              <w:t>Die Reihenfolge der Bilder wurde geändert.</w:t>
+              <w:t>Das Bild wurde zu der Liste der Bilder Hinzugefügt.</w:t>
             </w:r>
           </w:p>
         </w:tc>
@@ -3105,15 +3780,80 @@
               <w:rPr>
                 <w:i/>
               </w:rPr>
-              <w:lastRenderedPageBreak/>
               <w:t>Ablauf:</w:t>
             </w:r>
             <w:r>
               <w:br/>
-              <w:t xml:space="preserve">Der Akteur </w:t>
-            </w:r>
-            <w:r>
-              <w:t>markiert zunächst ein Bild. Dieses kann dann mittels Drag &amp; Drop oder auch mit den Buttons Move Up bzw. Move Down in der Reihenfolge verschoben werden.</w:t>
+            </w:r>
+            <w:r>
+              <w:t>Der Benutzer klickt auf den Button Add File</w:t>
+            </w:r>
+            <w:r>
+              <w:t xml:space="preserve"> oder Add Folder</w:t>
+            </w:r>
+            <w:r>
+              <w:t>.</w:t>
+            </w:r>
+            <w:r>
+              <w:t xml:space="preserve"> </w:t>
+            </w:r>
+            <w:r>
+              <w:t>Wenn er auf Add File</w:t>
+            </w:r>
+            <w:r>
+              <w:t xml:space="preserve"> klickt,</w:t>
+            </w:r>
+            <w:r>
+              <w:t xml:space="preserve"> wählt er den Pfad zum Bild</w:t>
+            </w:r>
+            <w:r>
+              <w:t xml:space="preserve"> oder den Ordner</w:t>
+            </w:r>
+            <w:r>
+              <w:t>, eine Dauer und Übergangseffekte aus. Die Dauer und die Effekte sind optional.</w:t>
+            </w:r>
+            <w:r>
+              <w:t xml:space="preserve"> Die Eingaben werden mit einen Klick auf den Button Add bestätigt.</w:t>
+            </w:r>
+            <w:r>
+              <w:t xml:space="preserve"> Wenn er auf Add Folder klickt kann der Benutzer nur den Ordner auswählen und bestätigt schließlich die Eingabe</w:t>
+            </w:r>
+            <w:r>
+              <w:t>.</w:t>
+            </w:r>
+          </w:p>
+        </w:tc>
+      </w:tr>
+      <w:tr>
+        <w:tc>
+          <w:tcPr>
+            <w:tcW w:w="9212" w:type="dxa"/>
+          </w:tcPr>
+          <w:p>
+            <w:pPr>
+              <w:spacing w:after="200"/>
+            </w:pPr>
+            <w:r>
+              <w:rPr>
+                <w:i/>
+              </w:rPr>
+              <w:t>Alternative 1:</w:t>
+            </w:r>
+            <w:r>
+              <w:br/>
+              <w:t>Der Benutzer gibt eine</w:t>
+            </w:r>
+            <w:r>
+              <w:t>n</w:t>
+            </w:r>
+            <w:r>
+              <w:t xml:space="preserve"> </w:t>
+            </w:r>
+            <w:r>
+              <w:t>falschen Dateityp an</w:t>
+            </w:r>
+            <w:r>
+              <w:t>. Das Hinzufügen ist nicht möglich.</w:t>
             </w:r>
           </w:p>
         </w:tc>
@@ -3121,24 +3861,109 @@
     </w:tbl>
     <w:p>
       <w:r>
-        <w:t>/////////*</w:t>
+        <w:rPr>
+          <w:noProof/>
+          <w:lang w:eastAsia="de-DE"/>
+        </w:rPr>
+        <w:lastRenderedPageBreak/>
+        <w:drawing>
+          <wp:inline distT="0" distB="0" distL="0" distR="0">
+            <wp:extent cx="5386882" cy="3036967"/>
+            <wp:effectExtent l="19050" t="0" r="4268" b="0"/>
+            <wp:docPr id="6" name="Picture 1"/>
+            <wp:cNvGraphicFramePr>
+              <a:graphicFrameLocks xmlns:a="http://schemas.openxmlformats.org/drawingml/2006/main" noChangeAspect="1"/>
+            </wp:cNvGraphicFramePr>
+            <a:graphic xmlns:a="http://schemas.openxmlformats.org/drawingml/2006/main">
+              <a:graphicData uri="http://schemas.openxmlformats.org/drawingml/2006/picture">
+                <pic:pic xmlns:pic="http://schemas.openxmlformats.org/drawingml/2006/picture">
+                  <pic:nvPicPr>
+                    <pic:cNvPr id="0" name="Picture 1"/>
+                    <pic:cNvPicPr>
+                      <a:picLocks noChangeAspect="1" noChangeArrowheads="1"/>
+                    </pic:cNvPicPr>
+                  </pic:nvPicPr>
+                  <pic:blipFill>
+                    <a:blip r:embed="rId16" cstate="print"/>
+                    <a:srcRect/>
+                    <a:stretch>
+                      <a:fillRect/>
+                    </a:stretch>
+                  </pic:blipFill>
+                  <pic:spPr bwMode="auto">
+                    <a:xfrm>
+                      <a:off x="0" y="0"/>
+                      <a:ext cx="5388515" cy="3037888"/>
+                    </a:xfrm>
+                    <a:prstGeom prst="rect">
+                      <a:avLst/>
+                    </a:prstGeom>
+                    <a:noFill/>
+                    <a:ln w="9525">
+                      <a:noFill/>
+                      <a:miter lim="800000"/>
+                      <a:headEnd/>
+                      <a:tailEnd/>
+                    </a:ln>
+                  </pic:spPr>
+                </pic:pic>
+              </a:graphicData>
+            </a:graphic>
+          </wp:inline>
+        </w:drawing>
       </w:r>
     </w:p>
     <w:p>
-      <w:pPr>
-        <w:pStyle w:val="ListParagraph"/>
-        <w:numPr>
-          <w:ilvl w:val="0"/>
-          <w:numId w:val="6"/>
-        </w:numPr>
-      </w:pPr>
-      <w:r>
-        <w:t>Bild fehlt!</w:t>
-      </w:r>
-    </w:p>
-    <w:p>
-      <w:r>
-        <w:t>*///////////</w:t>
+      <w:r>
+        <w:rPr>
+          <w:noProof/>
+          <w:lang w:eastAsia="de-DE"/>
+        </w:rPr>
+        <w:drawing>
+          <wp:inline distT="0" distB="0" distL="0" distR="0">
+            <wp:extent cx="5350306" cy="3061293"/>
+            <wp:effectExtent l="19050" t="0" r="2744" b="0"/>
+            <wp:docPr id="8" name="Picture 4"/>
+            <wp:cNvGraphicFramePr>
+              <a:graphicFrameLocks xmlns:a="http://schemas.openxmlformats.org/drawingml/2006/main" noChangeAspect="1"/>
+            </wp:cNvGraphicFramePr>
+            <a:graphic xmlns:a="http://schemas.openxmlformats.org/drawingml/2006/main">
+              <a:graphicData uri="http://schemas.openxmlformats.org/drawingml/2006/picture">
+                <pic:pic xmlns:pic="http://schemas.openxmlformats.org/drawingml/2006/picture">
+                  <pic:nvPicPr>
+                    <pic:cNvPr id="0" name="Picture 4"/>
+                    <pic:cNvPicPr>
+                      <a:picLocks noChangeAspect="1" noChangeArrowheads="1"/>
+                    </pic:cNvPicPr>
+                  </pic:nvPicPr>
+                  <pic:blipFill>
+                    <a:blip r:embed="rId17" cstate="print"/>
+                    <a:srcRect/>
+                    <a:stretch>
+                      <a:fillRect/>
+                    </a:stretch>
+                  </pic:blipFill>
+                  <pic:spPr bwMode="auto">
+                    <a:xfrm>
+                      <a:off x="0" y="0"/>
+                      <a:ext cx="5350100" cy="3061175"/>
+                    </a:xfrm>
+                    <a:prstGeom prst="rect">
+                      <a:avLst/>
+                    </a:prstGeom>
+                    <a:noFill/>
+                    <a:ln w="9525">
+                      <a:noFill/>
+                      <a:miter lim="800000"/>
+                      <a:headEnd/>
+                      <a:tailEnd/>
+                    </a:ln>
+                  </pic:spPr>
+                </pic:pic>
+              </a:graphicData>
+            </a:graphic>
+          </wp:inline>
+        </w:drawing>
       </w:r>
     </w:p>
     <w:p>
@@ -3149,9 +3974,12 @@
           <w:numId w:val="7"/>
         </w:numPr>
       </w:pPr>
-      <w:bookmarkStart w:id="11" w:name="_Toc390267800"/>
-      <w:r>
-        <w:t>Setzen der Anzeigedauer</w:t>
+      <w:bookmarkStart w:id="11" w:name="_Toc390801465"/>
+      <w:r>
+        <w:t>Hinzufügen</w:t>
+      </w:r>
+      <w:r>
+        <w:t xml:space="preserve"> von Audiodateien</w:t>
       </w:r>
       <w:bookmarkEnd w:id="11"/>
     </w:p>
@@ -3184,7 +4012,10 @@
               <w:br/>
             </w:r>
             <w:r>
-              <w:t>Der Benutzer kann die Anzeigedauer für ein Bild oder für alle Bilder setzen.</w:t>
+              <w:t xml:space="preserve">Der Benutzer </w:t>
+            </w:r>
+            <w:r>
+              <w:t>fügt eine Audiodatei zu der Präsentation hinzu.</w:t>
             </w:r>
           </w:p>
         </w:tc>
@@ -3211,7 +4042,7 @@
               <w:br/>
             </w:r>
             <w:r>
-              <w:t>Bilder müssen bereits in der Liste vorhanden sein.</w:t>
+              <w:t>keine</w:t>
             </w:r>
           </w:p>
         </w:tc>
@@ -3235,7 +4066,7 @@
               <w:br/>
             </w:r>
             <w:r>
-              <w:t>Die Anzeigedauer eines Bildes oder aller Bilder wurde geändert.</w:t>
+              <w:t>Die Audiodatei wurde zu der Präsentation hinzugefügt.</w:t>
             </w:r>
           </w:p>
         </w:tc>
@@ -3260,41 +4091,22 @@
               <w:t xml:space="preserve">Der Akteur </w:t>
             </w:r>
             <w:r>
-              <w:t>wählt ein Bild aus. Dann klickt er auf den Button Set Duration</w:t>
-            </w:r>
-            <w:r>
-              <w:t>. Im folgenden Dialog wählt er dann die Anzeigedauer des ausgewählten Bildes in Millisekunden aus und bestätigt seine Eingabe.</w:t>
-            </w:r>
-          </w:p>
-        </w:tc>
-      </w:tr>
-      <w:tr>
-        <w:tc>
-          <w:tcPr>
-            <w:tcW w:w="9212" w:type="dxa"/>
-          </w:tcPr>
-          <w:p>
-            <w:pPr>
-              <w:spacing w:after="200"/>
-            </w:pPr>
-            <w:r>
-              <w:rPr>
-                <w:i/>
-              </w:rPr>
-              <w:t>Alternative 1:</w:t>
-            </w:r>
-            <w:r>
-              <w:br/>
-              <w:t>Der Ben</w:t>
-            </w:r>
-            <w:r>
-              <w:t xml:space="preserve">utzer wählt kein Bild aus. Des weiteren klickt er dann auf den Button Set Duration. Im folgenden Dialog gibt er dann die Anzeigedauer für alle Bilder in der Liste in Millisektunden an. </w:t>
-            </w:r>
-            <w:r>
-              <w:t>Danach bestätigt er seine Eingabe</w:t>
-            </w:r>
-            <w:r>
-              <w:t>.</w:t>
+              <w:t>klickt</w:t>
+            </w:r>
+            <w:r>
+              <w:t xml:space="preserve"> auf den Button </w:t>
+            </w:r>
+            <w:r>
+              <w:t>in der Kategorie Music welcher links von Path steht</w:t>
+            </w:r>
+            <w:r>
+              <w:t xml:space="preserve">. </w:t>
+            </w:r>
+            <w:r>
+              <w:t>Im darauf folgenden Dialog wählt er den Pfad zu der Datei aus und bestätigt diese.</w:t>
+            </w:r>
+            <w:r>
+              <w:t xml:space="preserve"> Es können nur MP3-Dateien ausgewählt werden</w:t>
             </w:r>
           </w:p>
         </w:tc>
@@ -3302,34 +4114,56 @@
     </w:tbl>
     <w:p>
       <w:r>
-        <w:t>/////////*</w:t>
-      </w:r>
-    </w:p>
-    <w:p>
-      <w:pPr>
-        <w:pStyle w:val="ListParagraph"/>
-        <w:numPr>
-          <w:ilvl w:val="0"/>
-          <w:numId w:val="6"/>
-        </w:numPr>
-      </w:pPr>
-      <w:r>
-        <w:t>Bild fehlt!</w:t>
-      </w:r>
-    </w:p>
-    <w:p>
-      <w:r>
-        <w:t>*///////////</w:t>
-      </w:r>
-    </w:p>
-    <w:p>
-      <w:pPr>
-        <w:tabs>
-          <w:tab w:val="left" w:pos="3031"/>
-        </w:tabs>
-      </w:pPr>
-      <w:r>
-        <w:tab/>
+        <w:rPr>
+          <w:noProof/>
+          <w:lang w:eastAsia="de-DE"/>
+        </w:rPr>
+        <w:lastRenderedPageBreak/>
+        <w:drawing>
+          <wp:inline distT="0" distB="0" distL="0" distR="0">
+            <wp:extent cx="5760720" cy="3267790"/>
+            <wp:effectExtent l="19050" t="0" r="0" b="0"/>
+            <wp:docPr id="12" name="Picture 7"/>
+            <wp:cNvGraphicFramePr>
+              <a:graphicFrameLocks xmlns:a="http://schemas.openxmlformats.org/drawingml/2006/main" noChangeAspect="1"/>
+            </wp:cNvGraphicFramePr>
+            <a:graphic xmlns:a="http://schemas.openxmlformats.org/drawingml/2006/main">
+              <a:graphicData uri="http://schemas.openxmlformats.org/drawingml/2006/picture">
+                <pic:pic xmlns:pic="http://schemas.openxmlformats.org/drawingml/2006/picture">
+                  <pic:nvPicPr>
+                    <pic:cNvPr id="0" name="Picture 7"/>
+                    <pic:cNvPicPr>
+                      <a:picLocks noChangeAspect="1" noChangeArrowheads="1"/>
+                    </pic:cNvPicPr>
+                  </pic:nvPicPr>
+                  <pic:blipFill>
+                    <a:blip r:embed="rId18" cstate="print"/>
+                    <a:srcRect/>
+                    <a:stretch>
+                      <a:fillRect/>
+                    </a:stretch>
+                  </pic:blipFill>
+                  <pic:spPr bwMode="auto">
+                    <a:xfrm>
+                      <a:off x="0" y="0"/>
+                      <a:ext cx="5760720" cy="3267790"/>
+                    </a:xfrm>
+                    <a:prstGeom prst="rect">
+                      <a:avLst/>
+                    </a:prstGeom>
+                    <a:noFill/>
+                    <a:ln w="9525">
+                      <a:noFill/>
+                      <a:miter lim="800000"/>
+                      <a:headEnd/>
+                      <a:tailEnd/>
+                    </a:ln>
+                  </pic:spPr>
+                </pic:pic>
+              </a:graphicData>
+            </a:graphic>
+          </wp:inline>
+        </w:drawing>
       </w:r>
     </w:p>
     <w:p>
@@ -3340,15 +4174,9 @@
           <w:numId w:val="7"/>
         </w:numPr>
       </w:pPr>
-      <w:bookmarkStart w:id="12" w:name="_Toc390267801"/>
-      <w:r>
-        <w:t>E</w:t>
-      </w:r>
-      <w:r>
-        <w:t>infügen von Bild</w:t>
-      </w:r>
-      <w:r>
-        <w:t>effekten</w:t>
+      <w:bookmarkStart w:id="12" w:name="_Toc390801466"/>
+      <w:r>
+        <w:t>Bestimmung der Reihenfolge der Bilder</w:t>
       </w:r>
       <w:bookmarkEnd w:id="12"/>
     </w:p>
@@ -3381,7 +4209,7 @@
               <w:br/>
             </w:r>
             <w:r>
-              <w:t>Der Benutzer kann zu einem Bild einen Effekt (Rotieren, Greyscale,...)</w:t>
+              <w:t>Der Benutzer kann die Reihenfolge der Bilder, wie sie in der Präsentation vorkommen sollen bestimmen.</w:t>
             </w:r>
           </w:p>
         </w:tc>
@@ -3408,7 +4236,7 @@
               <w:br/>
             </w:r>
             <w:r>
-              <w:t>Es befindet sich ein Bild in der Liste.</w:t>
+              <w:t>Bilder müssen bereits vorhanden sein.</w:t>
             </w:r>
           </w:p>
         </w:tc>
@@ -3432,7 +4260,7 @@
               <w:br/>
             </w:r>
             <w:r>
-              <w:t>Ein Bildeffekt wurde zu einem Bild hinzugefügt.</w:t>
+              <w:t>Die Reihenfolge der Bilder wurde geändert.</w:t>
             </w:r>
           </w:p>
         </w:tc>
@@ -3454,34 +4282,16 @@
             </w:r>
             <w:r>
               <w:br/>
-            </w:r>
-            <w:r>
-              <w:t xml:space="preserve">Der Benutzer klickt auf den Button Add VisualEffect. Im daraufhin erscheinenden Dialog wählt er den gewünschten Effekt an und bestätigt seine Eingabe. </w:t>
-            </w:r>
-          </w:p>
-        </w:tc>
-      </w:tr>
-      <w:tr>
-        <w:tc>
-          <w:tcPr>
-            <w:tcW w:w="9212" w:type="dxa"/>
-          </w:tcPr>
-          <w:p>
-            <w:pPr>
-              <w:spacing w:after="200"/>
-            </w:pPr>
-            <w:r>
-              <w:rPr>
-                <w:i/>
-              </w:rPr>
-              <w:t>Alternative 1:</w:t>
-            </w:r>
-            <w:r>
-              <w:br/>
-              <w:t xml:space="preserve">Der Benutzer </w:t>
-            </w:r>
-            <w:r>
-              <w:t>hat kein Bild markiert. Es passiert nichts.</w:t>
+              <w:t xml:space="preserve">Der Akteur </w:t>
+            </w:r>
+            <w:r>
+              <w:t>markiert zunächst ein Bild. Dieses kann da</w:t>
+            </w:r>
+            <w:r>
+              <w:t>nn mittels den Buttons Move Left bzw. Move Right</w:t>
+            </w:r>
+            <w:r>
+              <w:t xml:space="preserve"> in der Reihenfolge verschoben werden.</w:t>
             </w:r>
           </w:p>
         </w:tc>
@@ -3489,25 +4299,76 @@
     </w:tbl>
     <w:p>
       <w:r>
-        <w:lastRenderedPageBreak/>
-        <w:t>/////////*</w:t>
-      </w:r>
-    </w:p>
-    <w:p>
-      <w:pPr>
-        <w:pStyle w:val="ListParagraph"/>
-        <w:numPr>
-          <w:ilvl w:val="0"/>
-          <w:numId w:val="6"/>
-        </w:numPr>
-      </w:pPr>
-      <w:r>
-        <w:t>Bild fehlt!</w:t>
-      </w:r>
-    </w:p>
-    <w:p>
-      <w:r>
-        <w:t>*///////////</w:t>
+        <w:rPr>
+          <w:noProof/>
+          <w:lang w:eastAsia="de-DE"/>
+        </w:rPr>
+        <w:pict>
+          <v:roundrect id="_x0000_s1042" style="position:absolute;margin-left:77.2pt;margin-top:338.1pt;width:48.4pt;height:16.25pt;z-index:251666432;mso-position-horizontal-relative:text;mso-position-vertical-relative:text" arcsize="10923f" filled="f" strokecolor="red" strokeweight="3pt"/>
+        </w:pict>
+      </w:r>
+      <w:r>
+        <w:rPr>
+          <w:noProof/>
+          <w:lang w:eastAsia="de-DE"/>
+        </w:rPr>
+        <w:pict>
+          <v:roundrect id="_x0000_s1043" style="position:absolute;margin-left:125.65pt;margin-top:338.1pt;width:51.75pt;height:16.25pt;z-index:251667456;mso-position-horizontal-relative:text;mso-position-vertical-relative:text" arcsize="10923f" filled="f" strokecolor="red" strokeweight="3pt"/>
+        </w:pict>
+      </w:r>
+      <w:r>
+        <w:t xml:space="preserve"> </w:t>
+      </w:r>
+      <w:r>
+        <w:rPr>
+          <w:noProof/>
+          <w:lang w:eastAsia="de-DE"/>
+        </w:rPr>
+        <w:drawing>
+          <wp:inline distT="0" distB="0" distL="0" distR="0">
+            <wp:extent cx="5043069" cy="2867742"/>
+            <wp:effectExtent l="19050" t="0" r="5181" b="0"/>
+            <wp:docPr id="14" name="Picture 10"/>
+            <wp:cNvGraphicFramePr>
+              <a:graphicFrameLocks xmlns:a="http://schemas.openxmlformats.org/drawingml/2006/main" noChangeAspect="1"/>
+            </wp:cNvGraphicFramePr>
+            <a:graphic xmlns:a="http://schemas.openxmlformats.org/drawingml/2006/main">
+              <a:graphicData uri="http://schemas.openxmlformats.org/drawingml/2006/picture">
+                <pic:pic xmlns:pic="http://schemas.openxmlformats.org/drawingml/2006/picture">
+                  <pic:nvPicPr>
+                    <pic:cNvPr id="0" name="Picture 10"/>
+                    <pic:cNvPicPr>
+                      <a:picLocks noChangeAspect="1" noChangeArrowheads="1"/>
+                    </pic:cNvPicPr>
+                  </pic:nvPicPr>
+                  <pic:blipFill>
+                    <a:blip r:embed="rId19" cstate="print"/>
+                    <a:srcRect/>
+                    <a:stretch>
+                      <a:fillRect/>
+                    </a:stretch>
+                  </pic:blipFill>
+                  <pic:spPr bwMode="auto">
+                    <a:xfrm>
+                      <a:off x="0" y="0"/>
+                      <a:ext cx="5064636" cy="2880006"/>
+                    </a:xfrm>
+                    <a:prstGeom prst="rect">
+                      <a:avLst/>
+                    </a:prstGeom>
+                    <a:noFill/>
+                    <a:ln w="9525">
+                      <a:noFill/>
+                      <a:miter lim="800000"/>
+                      <a:headEnd/>
+                      <a:tailEnd/>
+                    </a:ln>
+                  </pic:spPr>
+                </pic:pic>
+              </a:graphicData>
+            </a:graphic>
+          </wp:inline>
+        </w:drawing>
       </w:r>
     </w:p>
     <w:p>
@@ -3518,9 +4379,10 @@
           <w:numId w:val="7"/>
         </w:numPr>
       </w:pPr>
-      <w:bookmarkStart w:id="13" w:name="_Toc390267802"/>
-      <w:r>
-        <w:t>Einfügen von Übergangseffekten</w:t>
+      <w:bookmarkStart w:id="13" w:name="_Toc390801467"/>
+      <w:r>
+        <w:lastRenderedPageBreak/>
+        <w:t>Setzen der Anzeigedauer</w:t>
       </w:r>
       <w:bookmarkEnd w:id="13"/>
     </w:p>
@@ -3553,19 +4415,7 @@
               <w:br/>
             </w:r>
             <w:r>
-              <w:t>D</w:t>
-            </w:r>
-            <w:r>
-              <w:t>er Benuzter kann einen Eingangs</w:t>
-            </w:r>
-            <w:r>
-              <w:t>effekt</w:t>
-            </w:r>
-            <w:r>
-              <w:t xml:space="preserve"> oder einen Ausgangseffekt</w:t>
-            </w:r>
-            <w:r>
-              <w:t xml:space="preserve"> zu einem Bild hinzufügen.</w:t>
+              <w:t>Der Benutzer kann die Anzeigedauer für ein Bild oder für alle Bilder setzen.</w:t>
             </w:r>
           </w:p>
         </w:tc>
@@ -3592,7 +4442,7 @@
               <w:br/>
             </w:r>
             <w:r>
-              <w:t>Es befindet sich ein Bild in der Liste.</w:t>
+              <w:t>Bilder müssen bereits in der Liste vorhanden sein.</w:t>
             </w:r>
           </w:p>
         </w:tc>
@@ -3616,7 +4466,7 @@
               <w:br/>
             </w:r>
             <w:r>
-              <w:t>Ein Eingangs und/oder ein Ausgangseffekt wurden zu einem Bild hinzugefügt.</w:t>
+              <w:t>Die Anzeigedauer eines Bildes oder aller Bilder wurde geändert.</w:t>
             </w:r>
           </w:p>
         </w:tc>
@@ -3641,7 +4491,10 @@
               <w:t xml:space="preserve">Der Akteur </w:t>
             </w:r>
             <w:r>
-              <w:t>markiert ein Bild un klickt auf den Button Add TransitionEffect. Im folgenden Dialog wählt er dann einen Eingangs und/oder Ausgangseffekt aus und bestätigt dann seine Auswahl.</w:t>
+              <w:t>wählt ein Bild aus. Dann klickt er auf den Button Set Duration</w:t>
+            </w:r>
+            <w:r>
+              <w:t>. Im folgenden Dialog wählt er dann die Anzeigedauer des ausgewählten Bildes in Millisekunden aus und bestätigt seine Eingabe.</w:t>
             </w:r>
           </w:p>
         </w:tc>
@@ -3663,9 +4516,13 @@
             </w:r>
             <w:r>
               <w:br/>
-            </w:r>
-            <w:r>
-              <w:t>Der Benutzer hat kein Bild markiert. Es passiert nichts</w:t>
+              <w:t>Der Ben</w:t>
+            </w:r>
+            <w:r>
+              <w:t xml:space="preserve">utzer wählt kein Bild aus. Des weiteren klickt er dann auf den Button Set Duration. Im folgenden Dialog gibt er dann die Anzeigedauer für alle Bilder in der Liste in Millisektunden an. </w:t>
+            </w:r>
+            <w:r>
+              <w:t>Danach bestätigt er seine Eingabe</w:t>
             </w:r>
             <w:r>
               <w:t>.</w:t>
@@ -3674,28 +4531,74 @@
         </w:tc>
       </w:tr>
     </w:tbl>
+    <w:p/>
     <w:p>
       <w:r>
-        <w:t>/////////*</w:t>
+        <w:rPr>
+          <w:noProof/>
+          <w:lang w:eastAsia="de-DE"/>
+        </w:rPr>
+        <w:pict>
+          <v:roundrect id="_x0000_s1046" style="position:absolute;margin-left:209.7pt;margin-top:186.2pt;width:63.15pt;height:15.65pt;z-index:251669504" arcsize="10923f" filled="f" strokecolor="#c00000" strokeweight="2.25pt"/>
+        </w:pict>
+      </w:r>
+      <w:r>
+        <w:rPr>
+          <w:noProof/>
+          <w:lang w:eastAsia="de-DE"/>
+        </w:rPr>
+        <w:drawing>
+          <wp:inline distT="0" distB="0" distL="0" distR="0">
+            <wp:extent cx="6107498" cy="3459192"/>
+            <wp:effectExtent l="19050" t="0" r="7552" b="0"/>
+            <wp:docPr id="17" name="Picture 13"/>
+            <wp:cNvGraphicFramePr>
+              <a:graphicFrameLocks xmlns:a="http://schemas.openxmlformats.org/drawingml/2006/main" noChangeAspect="1"/>
+            </wp:cNvGraphicFramePr>
+            <a:graphic xmlns:a="http://schemas.openxmlformats.org/drawingml/2006/main">
+              <a:graphicData uri="http://schemas.openxmlformats.org/drawingml/2006/picture">
+                <pic:pic xmlns:pic="http://schemas.openxmlformats.org/drawingml/2006/picture">
+                  <pic:nvPicPr>
+                    <pic:cNvPr id="0" name="Picture 13"/>
+                    <pic:cNvPicPr>
+                      <a:picLocks noChangeAspect="1" noChangeArrowheads="1"/>
+                    </pic:cNvPicPr>
+                  </pic:nvPicPr>
+                  <pic:blipFill>
+                    <a:blip r:embed="rId20" cstate="print"/>
+                    <a:srcRect/>
+                    <a:stretch>
+                      <a:fillRect/>
+                    </a:stretch>
+                  </pic:blipFill>
+                  <pic:spPr bwMode="auto">
+                    <a:xfrm>
+                      <a:off x="0" y="0"/>
+                      <a:ext cx="6111240" cy="3461312"/>
+                    </a:xfrm>
+                    <a:prstGeom prst="rect">
+                      <a:avLst/>
+                    </a:prstGeom>
+                    <a:noFill/>
+                    <a:ln w="9525">
+                      <a:noFill/>
+                      <a:miter lim="800000"/>
+                      <a:headEnd/>
+                      <a:tailEnd/>
+                    </a:ln>
+                  </pic:spPr>
+                </pic:pic>
+              </a:graphicData>
+            </a:graphic>
+          </wp:inline>
+        </w:drawing>
       </w:r>
     </w:p>
-    <w:p>
-      <w:pPr>
-        <w:pStyle w:val="ListParagraph"/>
-        <w:numPr>
-          <w:ilvl w:val="0"/>
-          <w:numId w:val="6"/>
-        </w:numPr>
-      </w:pPr>
-      <w:r>
-        <w:t>Bild fehlt!</w:t>
-      </w:r>
-    </w:p>
-    <w:p>
-      <w:r>
-        <w:t>*///////////</w:t>
-      </w:r>
-    </w:p>
+    <w:p/>
+    <w:p/>
+    <w:p/>
+    <w:p/>
+    <w:p/>
     <w:p>
       <w:pPr>
         <w:pStyle w:val="Heading2"/>
@@ -3704,9 +4607,25 @@
           <w:numId w:val="7"/>
         </w:numPr>
       </w:pPr>
-      <w:bookmarkStart w:id="14" w:name="_Toc390267803"/>
-      <w:r>
-        <w:t>Erzeugung der Präsentation</w:t>
+      <w:bookmarkStart w:id="14" w:name="_Toc390801468"/>
+      <w:r>
+        <w:lastRenderedPageBreak/>
+        <w:t>E</w:t>
+      </w:r>
+      <w:r>
+        <w:t>infügen von Bild</w:t>
+      </w:r>
+      <w:r>
+        <w:t xml:space="preserve">- </w:t>
+      </w:r>
+      <w:r>
+        <w:t>oder</w:t>
+      </w:r>
+      <w:r>
+        <w:t xml:space="preserve"> Übergans</w:t>
+      </w:r>
+      <w:r>
+        <w:t>effekten</w:t>
       </w:r>
       <w:bookmarkEnd w:id="14"/>
     </w:p>
@@ -3739,7 +4658,28 @@
               <w:br/>
             </w:r>
             <w:r>
-              <w:t>Die Videopräsentation wird in einen vom Benutzer ausgewählten Ordner erstellt.</w:t>
+              <w:t xml:space="preserve">Der Benutzer kann zu einem Bild einen </w:t>
+            </w:r>
+            <w:r>
+              <w:t>Bild</w:t>
+            </w:r>
+            <w:r>
+              <w:t>e</w:t>
+            </w:r>
+            <w:r>
+              <w:t>ffekt (Greyscale,...)</w:t>
+            </w:r>
+            <w:r>
+              <w:t xml:space="preserve"> oder einen Überga</w:t>
+            </w:r>
+            <w:r>
+              <w:t>ngseffekt(Rotate, InBox,..) hin</w:t>
+            </w:r>
+            <w:r>
+              <w:t>zufügen</w:t>
+            </w:r>
+            <w:r>
+              <w:t>.</w:t>
             </w:r>
           </w:p>
         </w:tc>
@@ -3790,10 +4730,13 @@
               <w:br/>
             </w:r>
             <w:r>
-              <w:t xml:space="preserve">Das erstellte Video steht in dem </w:t>
-            </w:r>
-            <w:r>
-              <w:t>ausgewählten Ordner bereit.</w:t>
+              <w:t>Ein Bild</w:t>
+            </w:r>
+            <w:r>
+              <w:t>- oder Übergangs</w:t>
+            </w:r>
+            <w:r>
+              <w:t>effekt wurde zu einem Bild hinzugefügt.</w:t>
             </w:r>
           </w:p>
         </w:tc>
@@ -3815,13 +4758,15 @@
             </w:r>
             <w:r>
               <w:br/>
-              <w:t xml:space="preserve">Der Akteur </w:t>
-            </w:r>
-            <w:r>
-              <w:t>klickt auf den Button Generieren. Daraufhin gibt er im folgenden Dialog den Namen des Videos, dessen Pfad und den Dateityp (AVI oder WMV) an.</w:t>
-            </w:r>
-            <w:r>
-              <w:t xml:space="preserve"> Danach bestätigt er die Eingabe und das Programm beginnt mit der Erzeugung des Videos.</w:t>
+            </w:r>
+            <w:r>
+              <w:t>Der Benutzer klickt</w:t>
+            </w:r>
+            <w:r>
+              <w:t xml:space="preserve"> auf den Button Edit</w:t>
+            </w:r>
+            <w:r>
+              <w:t xml:space="preserve">. Im daraufhin erscheinenden Dialog wählt er den gewünschten Effekt an und bestätigt seine Eingabe. </w:t>
             </w:r>
           </w:p>
         </w:tc>
@@ -3843,9 +4788,121 @@
             </w:r>
             <w:r>
               <w:br/>
-            </w:r>
-            <w:r>
-              <w:t>Es befindet sich kein Bild in der Liste. Es passiert nichts.</w:t>
+              <w:t xml:space="preserve">Der Benutzer </w:t>
+            </w:r>
+            <w:r>
+              <w:t>hat kein Bild markiert. Es passiert nichts.</w:t>
+            </w:r>
+          </w:p>
+        </w:tc>
+      </w:tr>
+    </w:tbl>
+    <w:p>
+      <w:r>
+        <w:rPr>
+          <w:noProof/>
+          <w:lang w:eastAsia="de-DE"/>
+        </w:rPr>
+        <w:pict>
+          <v:roundrect id="_x0000_s1047" style="position:absolute;margin-left:303.85pt;margin-top:395.9pt;width:63.15pt;height:15.65pt;z-index:251670528;mso-position-horizontal-relative:text;mso-position-vertical-relative:text" arcsize="10923f" filled="f" strokecolor="#c00000" strokeweight="2.25pt"/>
+        </w:pict>
+      </w:r>
+      <w:r>
+        <w:rPr>
+          <w:noProof/>
+          <w:lang w:eastAsia="de-DE"/>
+        </w:rPr>
+        <w:drawing>
+          <wp:inline distT="0" distB="0" distL="0" distR="0">
+            <wp:extent cx="5683011" cy="3206314"/>
+            <wp:effectExtent l="19050" t="0" r="0" b="0"/>
+            <wp:docPr id="20" name="Picture 16"/>
+            <wp:cNvGraphicFramePr>
+              <a:graphicFrameLocks xmlns:a="http://schemas.openxmlformats.org/drawingml/2006/main" noChangeAspect="1"/>
+            </wp:cNvGraphicFramePr>
+            <a:graphic xmlns:a="http://schemas.openxmlformats.org/drawingml/2006/main">
+              <a:graphicData uri="http://schemas.openxmlformats.org/drawingml/2006/picture">
+                <pic:pic xmlns:pic="http://schemas.openxmlformats.org/drawingml/2006/picture">
+                  <pic:nvPicPr>
+                    <pic:cNvPr id="0" name="Picture 16"/>
+                    <pic:cNvPicPr>
+                      <a:picLocks noChangeAspect="1" noChangeArrowheads="1"/>
+                    </pic:cNvPicPr>
+                  </pic:nvPicPr>
+                  <pic:blipFill>
+                    <a:blip r:embed="rId21" cstate="print"/>
+                    <a:srcRect/>
+                    <a:stretch>
+                      <a:fillRect/>
+                    </a:stretch>
+                  </pic:blipFill>
+                  <pic:spPr bwMode="auto">
+                    <a:xfrm>
+                      <a:off x="0" y="0"/>
+                      <a:ext cx="5699547" cy="3215644"/>
+                    </a:xfrm>
+                    <a:prstGeom prst="rect">
+                      <a:avLst/>
+                    </a:prstGeom>
+                    <a:noFill/>
+                    <a:ln w="9525">
+                      <a:noFill/>
+                      <a:miter lim="800000"/>
+                      <a:headEnd/>
+                      <a:tailEnd/>
+                    </a:ln>
+                  </pic:spPr>
+                </pic:pic>
+              </a:graphicData>
+            </a:graphic>
+          </wp:inline>
+        </w:drawing>
+      </w:r>
+    </w:p>
+    <w:p>
+      <w:pPr>
+        <w:pStyle w:val="Heading2"/>
+        <w:numPr>
+          <w:ilvl w:val="1"/>
+          <w:numId w:val="7"/>
+        </w:numPr>
+      </w:pPr>
+      <w:bookmarkStart w:id="15" w:name="_Toc390801469"/>
+      <w:r>
+        <w:t>Erzeugung der Präsentation</w:t>
+      </w:r>
+      <w:bookmarkEnd w:id="15"/>
+    </w:p>
+    <w:tbl>
+      <w:tblPr>
+        <w:tblStyle w:val="TableGrid"/>
+        <w:tblpPr w:leftFromText="141" w:rightFromText="141" w:vertAnchor="text" w:horzAnchor="margin" w:tblpY="180"/>
+        <w:tblW w:w="0" w:type="auto"/>
+        <w:tblLook w:val="04A0"/>
+      </w:tblPr>
+      <w:tblGrid>
+        <w:gridCol w:w="9212"/>
+      </w:tblGrid>
+      <w:tr>
+        <w:tc>
+          <w:tcPr>
+            <w:tcW w:w="9212" w:type="dxa"/>
+          </w:tcPr>
+          <w:p>
+            <w:pPr>
+              <w:spacing w:after="200"/>
+            </w:pPr>
+            <w:r>
+              <w:rPr>
+                <w:i/>
+              </w:rPr>
+              <w:t>Kurzbeschreibung:</w:t>
+            </w:r>
+            <w:r>
+              <w:br/>
+            </w:r>
+            <w:r>
+              <w:t>Die Videopräsentation wird in einen vom Benutzer ausgewählten Ordner erstellt.</w:t>
             </w:r>
           </w:p>
         </w:tc>
@@ -3863,6 +4920,113 @@
               <w:rPr>
                 <w:i/>
               </w:rPr>
+              <w:t>Vorbedingungen:</w:t>
+            </w:r>
+            <w:r>
+              <w:rPr>
+                <w:i/>
+              </w:rPr>
+              <w:br/>
+            </w:r>
+            <w:r>
+              <w:t>Es befindet sich ein Bild in der Liste.</w:t>
+            </w:r>
+          </w:p>
+        </w:tc>
+      </w:tr>
+      <w:tr>
+        <w:tc>
+          <w:tcPr>
+            <w:tcW w:w="9212" w:type="dxa"/>
+          </w:tcPr>
+          <w:p>
+            <w:pPr>
+              <w:spacing w:after="200"/>
+            </w:pPr>
+            <w:r>
+              <w:rPr>
+                <w:i/>
+              </w:rPr>
+              <w:t>Ergebnisse:</w:t>
+            </w:r>
+            <w:r>
+              <w:br/>
+            </w:r>
+            <w:r>
+              <w:t xml:space="preserve">Das erstellte Video steht in dem </w:t>
+            </w:r>
+            <w:r>
+              <w:t>ausgewählten Ordner bereit.</w:t>
+            </w:r>
+          </w:p>
+        </w:tc>
+      </w:tr>
+      <w:tr>
+        <w:tc>
+          <w:tcPr>
+            <w:tcW w:w="9212" w:type="dxa"/>
+          </w:tcPr>
+          <w:p>
+            <w:pPr>
+              <w:spacing w:after="200"/>
+            </w:pPr>
+            <w:r>
+              <w:rPr>
+                <w:i/>
+              </w:rPr>
+              <w:t>Ablauf:</w:t>
+            </w:r>
+            <w:r>
+              <w:br/>
+              <w:t xml:space="preserve">Der Akteur </w:t>
+            </w:r>
+            <w:r>
+              <w:t>klickt auf den Button Generieren. Daraufhin gibt er im folgenden Dialog den Namen des Videos, dessen Pfad und den Dateityp (AVI oder WMV) an.</w:t>
+            </w:r>
+            <w:r>
+              <w:t xml:space="preserve"> Danach bestätigt er die Eingabe und das Programm beginnt mit der Erzeugung des Videos.</w:t>
+            </w:r>
+          </w:p>
+        </w:tc>
+      </w:tr>
+      <w:tr>
+        <w:tc>
+          <w:tcPr>
+            <w:tcW w:w="9212" w:type="dxa"/>
+          </w:tcPr>
+          <w:p>
+            <w:pPr>
+              <w:spacing w:after="200"/>
+            </w:pPr>
+            <w:r>
+              <w:rPr>
+                <w:i/>
+              </w:rPr>
+              <w:lastRenderedPageBreak/>
+              <w:t>Alternative 1:</w:t>
+            </w:r>
+            <w:r>
+              <w:br/>
+            </w:r>
+            <w:r>
+              <w:t>Es befindet sich kein Bild in der Liste. Es passiert nichts.</w:t>
+            </w:r>
+          </w:p>
+        </w:tc>
+      </w:tr>
+      <w:tr>
+        <w:tc>
+          <w:tcPr>
+            <w:tcW w:w="9212" w:type="dxa"/>
+          </w:tcPr>
+          <w:p>
+            <w:pPr>
+              <w:spacing w:after="200"/>
+            </w:pPr>
+            <w:r>
+              <w:rPr>
+                <w:i/>
+              </w:rPr>
               <w:t>Alternative 2:</w:t>
             </w:r>
             <w:r>
@@ -3878,29 +5042,123 @@
         </w:tc>
       </w:tr>
     </w:tbl>
+    <w:p/>
     <w:p>
       <w:r>
-        <w:t>/////////*</w:t>
+        <w:rPr>
+          <w:noProof/>
+          <w:lang w:eastAsia="de-DE"/>
+        </w:rPr>
+        <w:pict>
+          <v:roundrect id="_x0000_s1044" style="position:absolute;margin-left:9.45pt;margin-top:171pt;width:59pt;height:19.5pt;z-index:251668480" arcsize="10923f" filled="f" strokecolor="#c00000" strokeweight="2.25pt"/>
+        </w:pict>
+      </w:r>
+      <w:r>
+        <w:rPr>
+          <w:noProof/>
+          <w:lang w:eastAsia="de-DE"/>
+        </w:rPr>
+        <w:drawing>
+          <wp:inline distT="0" distB="0" distL="0" distR="0">
+            <wp:extent cx="5760720" cy="3269432"/>
+            <wp:effectExtent l="19050" t="0" r="0" b="0"/>
+            <wp:docPr id="23" name="Picture 22"/>
+            <wp:cNvGraphicFramePr>
+              <a:graphicFrameLocks xmlns:a="http://schemas.openxmlformats.org/drawingml/2006/main" noChangeAspect="1"/>
+            </wp:cNvGraphicFramePr>
+            <a:graphic xmlns:a="http://schemas.openxmlformats.org/drawingml/2006/main">
+              <a:graphicData uri="http://schemas.openxmlformats.org/drawingml/2006/picture">
+                <pic:pic xmlns:pic="http://schemas.openxmlformats.org/drawingml/2006/picture">
+                  <pic:nvPicPr>
+                    <pic:cNvPr id="0" name="Picture 22"/>
+                    <pic:cNvPicPr>
+                      <a:picLocks noChangeAspect="1" noChangeArrowheads="1"/>
+                    </pic:cNvPicPr>
+                  </pic:nvPicPr>
+                  <pic:blipFill>
+                    <a:blip r:embed="rId22" cstate="print"/>
+                    <a:srcRect/>
+                    <a:stretch>
+                      <a:fillRect/>
+                    </a:stretch>
+                  </pic:blipFill>
+                  <pic:spPr bwMode="auto">
+                    <a:xfrm>
+                      <a:off x="0" y="0"/>
+                      <a:ext cx="5760720" cy="3269432"/>
+                    </a:xfrm>
+                    <a:prstGeom prst="rect">
+                      <a:avLst/>
+                    </a:prstGeom>
+                    <a:noFill/>
+                    <a:ln w="9525">
+                      <a:noFill/>
+                      <a:miter lim="800000"/>
+                      <a:headEnd/>
+                      <a:tailEnd/>
+                    </a:ln>
+                  </pic:spPr>
+                </pic:pic>
+              </a:graphicData>
+            </a:graphic>
+          </wp:inline>
+        </w:drawing>
       </w:r>
     </w:p>
     <w:p>
-      <w:pPr>
-        <w:pStyle w:val="ListParagraph"/>
-        <w:numPr>
-          <w:ilvl w:val="0"/>
-          <w:numId w:val="6"/>
-        </w:numPr>
-      </w:pPr>
-      <w:r>
-        <w:t>Bild fehlt!</w:t>
+      <w:r>
+        <w:rPr>
+          <w:noProof/>
+          <w:lang w:eastAsia="de-DE"/>
+        </w:rPr>
+        <w:drawing>
+          <wp:inline distT="0" distB="0" distL="0" distR="0">
+            <wp:extent cx="5760720" cy="3275333"/>
+            <wp:effectExtent l="19050" t="0" r="0" b="0"/>
+            <wp:docPr id="21" name="Picture 19"/>
+            <wp:cNvGraphicFramePr>
+              <a:graphicFrameLocks xmlns:a="http://schemas.openxmlformats.org/drawingml/2006/main" noChangeAspect="1"/>
+            </wp:cNvGraphicFramePr>
+            <a:graphic xmlns:a="http://schemas.openxmlformats.org/drawingml/2006/main">
+              <a:graphicData uri="http://schemas.openxmlformats.org/drawingml/2006/picture">
+                <pic:pic xmlns:pic="http://schemas.openxmlformats.org/drawingml/2006/picture">
+                  <pic:nvPicPr>
+                    <pic:cNvPr id="0" name="Picture 19"/>
+                    <pic:cNvPicPr>
+                      <a:picLocks noChangeAspect="1" noChangeArrowheads="1"/>
+                    </pic:cNvPicPr>
+                  </pic:nvPicPr>
+                  <pic:blipFill>
+                    <a:blip r:embed="rId23" cstate="print"/>
+                    <a:srcRect/>
+                    <a:stretch>
+                      <a:fillRect/>
+                    </a:stretch>
+                  </pic:blipFill>
+                  <pic:spPr bwMode="auto">
+                    <a:xfrm>
+                      <a:off x="0" y="0"/>
+                      <a:ext cx="5760720" cy="3275333"/>
+                    </a:xfrm>
+                    <a:prstGeom prst="rect">
+                      <a:avLst/>
+                    </a:prstGeom>
+                    <a:noFill/>
+                    <a:ln w="9525">
+                      <a:noFill/>
+                      <a:miter lim="800000"/>
+                      <a:headEnd/>
+                      <a:tailEnd/>
+                    </a:ln>
+                  </pic:spPr>
+                </pic:pic>
+              </a:graphicData>
+            </a:graphic>
+          </wp:inline>
+        </w:drawing>
       </w:r>
     </w:p>
-    <w:p>
-      <w:r>
-        <w:lastRenderedPageBreak/>
-        <w:t>*///////////</w:t>
-      </w:r>
-    </w:p>
+    <w:p/>
     <w:p/>
     <w:p>
       <w:pPr>
@@ -3910,13 +5168,62 @@
           <w:numId w:val="7"/>
         </w:numPr>
       </w:pPr>
-      <w:bookmarkStart w:id="15" w:name="_Toc390267804"/>
-      <w:r>
-        <w:t>Quellen</w:t>
-      </w:r>
-      <w:bookmarkEnd w:id="15"/>
+      <w:bookmarkStart w:id="16" w:name="_Toc390801470"/>
+      <w:r>
+        <w:lastRenderedPageBreak/>
+        <w:t>Hinweise zur Installation der App</w:t>
+      </w:r>
+      <w:bookmarkEnd w:id="16"/>
     </w:p>
     <w:p>
+      <w:r>
+        <w:t>Um unsere App erfolgreich ausf</w:t>
+      </w:r>
+      <w:r>
+        <w:t>ühren zu können, wird die Bytes</w:t>
+      </w:r>
+      <w:r>
+        <w:t xml:space="preserve">cout Image to Video-Bibliothek benötigt. Diese muss jedoch installiert werden, da hier Registry-Einträge benötigt werden. </w:t>
+      </w:r>
+      <w:r>
+        <w:t>Die Bibliothek, wie wir sie verwendet haben stellt eine Demo-Version der eigentlichen Biblioth</w:t>
+      </w:r>
+      <w:r>
+        <w:t>ek dar, die gratis von der Byte</w:t>
+      </w:r>
+      <w:r>
+        <w:t xml:space="preserve">scout-Website geladen werden kann: </w:t>
+      </w:r>
+      <w:hyperlink r:id="rId24" w:history="1">
+        <w:r>
+          <w:rPr>
+            <w:rStyle w:val="Hyperlink"/>
+          </w:rPr>
+          <w:t>https://bytescout.com/download/trial/imagetovideosdk.html</w:t>
+        </w:r>
+      </w:hyperlink>
+    </w:p>
+    <w:p>
+      <w:r>
+        <w:t>Nach dem Installieren der Bibliothek kann auch unsere Applikation korrekt ausgeführt werden.</w:t>
+      </w:r>
+    </w:p>
+    <w:p/>
+    <w:p>
+      <w:pPr>
+        <w:pStyle w:val="Heading1"/>
+        <w:numPr>
+          <w:ilvl w:val="0"/>
+          <w:numId w:val="7"/>
+        </w:numPr>
+      </w:pPr>
+      <w:bookmarkStart w:id="17" w:name="_Toc390801471"/>
+      <w:r>
+        <w:t>Quellen</w:t>
+      </w:r>
+      <w:bookmarkEnd w:id="17"/>
+    </w:p>
+    <w:p>
       <w:pPr>
         <w:rPr>
           <w:b/>
@@ -3940,7 +5247,7 @@
       <w:pPr>
         <w:ind w:firstLine="708"/>
       </w:pPr>
-      <w:hyperlink r:id="rId18" w:history="1">
+      <w:hyperlink r:id="rId25" w:history="1">
         <w:r>
           <w:rPr>
             <w:rStyle w:val="Hyperlink"/>
@@ -3969,7 +5276,7 @@
       <w:pPr>
         <w:pStyle w:val="ListParagraph"/>
       </w:pPr>
-      <w:hyperlink r:id="rId19" w:history="1">
+      <w:hyperlink r:id="rId26" w:history="1">
         <w:r>
           <w:rPr>
             <w:rStyle w:val="Hyperlink"/>
@@ -4000,7 +5307,7 @@
       <w:pPr>
         <w:pStyle w:val="ListParagraph"/>
       </w:pPr>
-      <w:hyperlink r:id="rId20" w:history="1">
+      <w:hyperlink r:id="rId27" w:history="1">
         <w:r>
           <w:rPr>
             <w:rStyle w:val="Hyperlink"/>
@@ -5478,6 +6785,121 @@
       <w:szCs w:val="24"/>
     </w:rPr>
   </w:style>
+  <w:style w:type="table" w:styleId="LightShading-Accent5">
+    <w:name w:val="Light Shading Accent 5"/>
+    <w:basedOn w:val="TableNormal"/>
+    <w:uiPriority w:val="60"/>
+    <w:rsid w:val="00FF0132"/>
+    <w:pPr>
+      <w:spacing w:after="0" w:line="240" w:lineRule="auto"/>
+    </w:pPr>
+    <w:rPr>
+      <w:color w:val="31849B" w:themeColor="accent5" w:themeShade="BF"/>
+    </w:rPr>
+    <w:tblPr>
+      <w:tblStyleRowBandSize w:val="1"/>
+      <w:tblStyleColBandSize w:val="1"/>
+      <w:tblInd w:w="0" w:type="dxa"/>
+      <w:tblBorders>
+        <w:top w:val="single" w:sz="8" w:space="0" w:color="4BACC6" w:themeColor="accent5"/>
+        <w:bottom w:val="single" w:sz="8" w:space="0" w:color="4BACC6" w:themeColor="accent5"/>
+      </w:tblBorders>
+      <w:tblCellMar>
+        <w:top w:w="0" w:type="dxa"/>
+        <w:left w:w="108" w:type="dxa"/>
+        <w:bottom w:w="0" w:type="dxa"/>
+        <w:right w:w="108" w:type="dxa"/>
+      </w:tblCellMar>
+    </w:tblPr>
+    <w:tblStylePr w:type="firstRow">
+      <w:pPr>
+        <w:spacing w:before="0" w:after="0" w:line="240" w:lineRule="auto"/>
+      </w:pPr>
+      <w:rPr>
+        <w:b/>
+        <w:bCs/>
+      </w:rPr>
+      <w:tblPr/>
+      <w:tcPr>
+        <w:tcBorders>
+          <w:top w:val="single" w:sz="8" w:space="0" w:color="4BACC6" w:themeColor="accent5"/>
+          <w:left w:val="nil"/>
+          <w:bottom w:val="single" w:sz="8" w:space="0" w:color="4BACC6" w:themeColor="accent5"/>
+          <w:right w:val="nil"/>
+          <w:insideH w:val="nil"/>
+          <w:insideV w:val="nil"/>
+        </w:tcBorders>
+      </w:tcPr>
+    </w:tblStylePr>
+    <w:tblStylePr w:type="lastRow">
+      <w:pPr>
+        <w:spacing w:before="0" w:after="0" w:line="240" w:lineRule="auto"/>
+      </w:pPr>
+      <w:rPr>
+        <w:b/>
+        <w:bCs/>
+      </w:rPr>
+      <w:tblPr/>
+      <w:tcPr>
+        <w:tcBorders>
+          <w:top w:val="single" w:sz="8" w:space="0" w:color="4BACC6" w:themeColor="accent5"/>
+          <w:left w:val="nil"/>
+          <w:bottom w:val="single" w:sz="8" w:space="0" w:color="4BACC6" w:themeColor="accent5"/>
+          <w:right w:val="nil"/>
+          <w:insideH w:val="nil"/>
+          <w:insideV w:val="nil"/>
+        </w:tcBorders>
+      </w:tcPr>
+    </w:tblStylePr>
+    <w:tblStylePr w:type="firstCol">
+      <w:rPr>
+        <w:b/>
+        <w:bCs/>
+      </w:rPr>
+    </w:tblStylePr>
+    <w:tblStylePr w:type="lastCol">
+      <w:rPr>
+        <w:b/>
+        <w:bCs/>
+      </w:rPr>
+    </w:tblStylePr>
+    <w:tblStylePr w:type="band1Vert">
+      <w:tblPr/>
+      <w:tcPr>
+        <w:tcBorders>
+          <w:left w:val="nil"/>
+          <w:right w:val="nil"/>
+          <w:insideH w:val="nil"/>
+          <w:insideV w:val="nil"/>
+        </w:tcBorders>
+        <w:shd w:val="clear" w:color="auto" w:fill="D2EAF1" w:themeFill="accent5" w:themeFillTint="3F"/>
+      </w:tcPr>
+    </w:tblStylePr>
+    <w:tblStylePr w:type="band1Horz">
+      <w:tblPr/>
+      <w:tcPr>
+        <w:tcBorders>
+          <w:left w:val="nil"/>
+          <w:right w:val="nil"/>
+          <w:insideH w:val="nil"/>
+          <w:insideV w:val="nil"/>
+        </w:tcBorders>
+        <w:shd w:val="clear" w:color="auto" w:fill="D2EAF1" w:themeFill="accent5" w:themeFillTint="3F"/>
+      </w:tcPr>
+    </w:tblStylePr>
+  </w:style>
+  <w:style w:type="character" w:styleId="FollowedHyperlink">
+    <w:name w:val="FollowedHyperlink"/>
+    <w:basedOn w:val="DefaultParagraphFont"/>
+    <w:uiPriority w:val="99"/>
+    <w:semiHidden/>
+    <w:unhideWhenUsed/>
+    <w:rsid w:val="001E2FC5"/>
+    <w:rPr>
+      <w:color w:val="800080" w:themeColor="followedHyperlink"/>
+      <w:u w:val="single"/>
+    </w:rPr>
+  </w:style>
 </w:styles>
 </file>
 
@@ -5486,7 +6908,23 @@
   <c:date1904 val="1"/>
   <c:lang val="de-DE"/>
   <c:chart>
-    <c:title/>
+    <c:title>
+      <c:tx>
+        <c:rich>
+          <a:bodyPr/>
+          <a:lstStyle/>
+          <a:p>
+            <a:pPr>
+              <a:defRPr/>
+            </a:pPr>
+            <a:r>
+              <a:rPr lang="en-US"/>
+              <a:t>Stundenübersicht</a:t>
+            </a:r>
+          </a:p>
+        </c:rich>
+      </c:tx>
+    </c:title>
     <c:plotArea>
       <c:layout/>
       <c:lineChart>
@@ -5507,9 +6945,9 @@
           </c:tx>
           <c:cat>
             <c:strRef>
-              <c:f>Sheet1!$M$8:$M$23</c:f>
+              <c:f>Sheet1!$M$8:$M$24</c:f>
               <c:strCache>
-                <c:ptCount val="16"/>
+                <c:ptCount val="17"/>
                 <c:pt idx="0">
                   <c:v>Vorbereitung</c:v>
                 </c:pt>
@@ -5556,6 +6994,9 @@
                   <c:v>Präsentation</c:v>
                 </c:pt>
                 <c:pt idx="15">
+                  <c:v>Testen, Fehlerbehebung</c:v>
+                </c:pt>
+                <c:pt idx="16">
                   <c:v>Sonstiges</c:v>
                 </c:pt>
               </c:strCache>
@@ -5563,15 +7004,15 @@
           </c:cat>
           <c:val>
             <c:numRef>
-              <c:f>Sheet1!$N$8:$N$23</c:f>
+              <c:f>Sheet1!$N$8:$N$24</c:f>
               <c:numCache>
                 <c:formatCode>General</c:formatCode>
-                <c:ptCount val="16"/>
+                <c:ptCount val="17"/>
                 <c:pt idx="0" formatCode="0">
-                  <c:v>5</c:v>
+                  <c:v>4</c:v>
                 </c:pt>
                 <c:pt idx="1">
-                  <c:v>8</c:v>
+                  <c:v>7</c:v>
                 </c:pt>
                 <c:pt idx="2" formatCode="0">
                   <c:v>10</c:v>
@@ -5598,7 +7039,7 @@
                   <c:v>3</c:v>
                 </c:pt>
                 <c:pt idx="10" formatCode="0">
-                  <c:v>6</c:v>
+                  <c:v>5</c:v>
                 </c:pt>
                 <c:pt idx="11" formatCode="0">
                   <c:v>3</c:v>
@@ -5607,12 +7048,15 @@
                   <c:v>4</c:v>
                 </c:pt>
                 <c:pt idx="13" formatCode="0">
-                  <c:v>15</c:v>
+                  <c:v>12</c:v>
                 </c:pt>
                 <c:pt idx="14" formatCode="0">
-                  <c:v>4</c:v>
+                  <c:v>3</c:v>
                 </c:pt>
                 <c:pt idx="15" formatCode="0">
+                  <c:v>8</c:v>
+                </c:pt>
+                <c:pt idx="16" formatCode="0">
                   <c:v>8</c:v>
                 </c:pt>
               </c:numCache>
@@ -5620,11 +7064,11 @@
           </c:val>
         </c:ser>
         <c:marker val="1"/>
-        <c:axId val="79382784"/>
-        <c:axId val="79622528"/>
+        <c:axId val="49091328"/>
+        <c:axId val="49094016"/>
       </c:lineChart>
       <c:catAx>
-        <c:axId val="79382784"/>
+        <c:axId val="49091328"/>
         <c:scaling>
           <c:orientation val="minMax"/>
         </c:scaling>
@@ -5649,14 +7093,14 @@
         <c:numFmt formatCode="General" sourceLinked="1"/>
         <c:majorTickMark val="none"/>
         <c:tickLblPos val="nextTo"/>
-        <c:crossAx val="79622528"/>
+        <c:crossAx val="49094016"/>
         <c:crosses val="autoZero"/>
         <c:auto val="1"/>
         <c:lblAlgn val="ctr"/>
         <c:lblOffset val="100"/>
       </c:catAx>
       <c:valAx>
-        <c:axId val="79622528"/>
+        <c:axId val="49094016"/>
         <c:scaling>
           <c:orientation val="minMax"/>
         </c:scaling>
@@ -5680,7 +7124,7 @@
         </c:title>
         <c:numFmt formatCode="0" sourceLinked="1"/>
         <c:tickLblPos val="nextTo"/>
-        <c:crossAx val="79382784"/>
+        <c:crossAx val="49091328"/>
         <c:crosses val="autoZero"/>
         <c:crossBetween val="between"/>
       </c:valAx>
@@ -5998,7 +7442,7 @@
 </file>
 
 <file path=customXml/itemProps2.xml><?xml version="1.0" encoding="utf-8"?>
-<ds:datastoreItem xmlns:ds="http://schemas.openxmlformats.org/officeDocument/2006/customXml" ds:itemID="{8515184F-BEAC-4C9A-92AD-A81B992367EA}">
+<ds:datastoreItem xmlns:ds="http://schemas.openxmlformats.org/officeDocument/2006/customXml" ds:itemID="{C75E4F8B-0CE1-4B2B-B1CF-619BB3D544D4}">
   <ds:schemaRefs>
     <ds:schemaRef ds:uri="http://schemas.openxmlformats.org/officeDocument/2006/bibliography"/>
   </ds:schemaRefs>

</xml_diff>